<commit_message>
updated scheduler_student and scheduler_admin
</commit_message>
<xml_diff>
--- a/Deliverable 4/Deliverable 2/Updated development view & 3.2 NOT COMPLETE.docx
+++ b/Deliverable 4/Deliverable 2/Updated development view & 3.2 NOT COMPLETE.docx
@@ -84,29 +84,7 @@
           <w:szCs w:val="24"/>
           <w:lang w:eastAsia="en-CA"/>
         </w:rPr>
-        <w:t>&lt;</w:t>
-      </w:r>
-      <w:proofErr w:type="gramStart"/>
-      <w:r>
-        <w:rPr>
-          <w:rFonts w:ascii="Times New Roman" w:eastAsia="Times New Roman" w:hAnsi="Times New Roman" w:cs="Times New Roman"/>
-          <w:color w:val="000000"/>
-          <w:sz w:val="24"/>
-          <w:szCs w:val="24"/>
-          <w:lang w:eastAsia="en-CA"/>
-        </w:rPr>
-        <w:t>insert</w:t>
-      </w:r>
-      <w:proofErr w:type="gramEnd"/>
-      <w:r>
-        <w:rPr>
-          <w:rFonts w:ascii="Times New Roman" w:eastAsia="Times New Roman" w:hAnsi="Times New Roman" w:cs="Times New Roman"/>
-          <w:color w:val="000000"/>
-          <w:sz w:val="24"/>
-          <w:szCs w:val="24"/>
-          <w:lang w:eastAsia="en-CA"/>
-        </w:rPr>
-        <w:t xml:space="preserve"> component diagram&gt;</w:t>
+        <w:t>&lt;insert component diagram&gt;</w:t>
       </w:r>
     </w:p>
     <w:p>
@@ -182,29 +160,7 @@
           <w:szCs w:val="24"/>
           <w:lang w:eastAsia="en-CA"/>
         </w:rPr>
-        <w:t xml:space="preserve"> of the model, view and controller. Since these 3 components are not taken by the same framework, we have specified on the component diagram that the view is handled using React and that data manipulation and database queries are handled by </w:t>
-      </w:r>
-      <w:proofErr w:type="spellStart"/>
-      <w:r>
-        <w:rPr>
-          <w:rFonts w:ascii="Times New Roman" w:eastAsia="Times New Roman" w:hAnsi="Times New Roman" w:cs="Times New Roman"/>
-          <w:color w:val="000000"/>
-          <w:sz w:val="24"/>
-          <w:szCs w:val="24"/>
-          <w:lang w:eastAsia="en-CA"/>
-        </w:rPr>
-        <w:t>Laravel</w:t>
-      </w:r>
-      <w:proofErr w:type="spellEnd"/>
-      <w:r>
-        <w:rPr>
-          <w:rFonts w:ascii="Times New Roman" w:eastAsia="Times New Roman" w:hAnsi="Times New Roman" w:cs="Times New Roman"/>
-          <w:color w:val="000000"/>
-          <w:sz w:val="24"/>
-          <w:szCs w:val="24"/>
-          <w:lang w:eastAsia="en-CA"/>
-        </w:rPr>
-        <w:t xml:space="preserve">. Most importantly, in our model, we have defined our subsystems to be </w:t>
+        <w:t xml:space="preserve"> of the model, view and controller. Since these 3 components are not taken by the same framework, we have specified on the component diagram that the view is handled using React and that data manipulation and database queries are handled by Laravel. Most importantly, in our model, we have defined our subsystems to be </w:t>
       </w:r>
       <w:r>
         <w:rPr>
@@ -304,9 +260,19 @@
           <w:szCs w:val="24"/>
           <w:lang w:eastAsia="en-CA"/>
         </w:rPr>
-        <w:t xml:space="preserve">In our component diagram the two frameworks, </w:t>
+        <w:t xml:space="preserve">In our component diagram the two frameworks, Laravel for server side model and controller, and react for the client side view, are described. The components of the model view controller system interact as following: The model requires connection to the SQL database through Database Connection port and control instructions provided by the controller. The view requires object oriented and control information in order to present the user with the system on a browser. The controller requires input from the user through the view. </w:t>
       </w:r>
-      <w:proofErr w:type="spellStart"/>
+    </w:p>
+    <w:p>
+      <w:pPr>
+        <w:spacing w:after="0" w:line="240" w:lineRule="auto"/>
+        <w:rPr>
+          <w:rFonts w:ascii="Times New Roman" w:eastAsia="Times New Roman" w:hAnsi="Times New Roman" w:cs="Times New Roman"/>
+          <w:sz w:val="24"/>
+          <w:szCs w:val="24"/>
+          <w:lang w:eastAsia="en-CA"/>
+        </w:rPr>
+      </w:pPr>
       <w:r>
         <w:rPr>
           <w:rFonts w:ascii="Times New Roman" w:eastAsia="Times New Roman" w:hAnsi="Times New Roman" w:cs="Times New Roman"/>
@@ -315,61 +281,7 @@
           <w:szCs w:val="24"/>
           <w:lang w:eastAsia="en-CA"/>
         </w:rPr>
-        <w:t>Laravel</w:t>
-      </w:r>
-      <w:proofErr w:type="spellEnd"/>
-      <w:r>
-        <w:rPr>
-          <w:rFonts w:ascii="Times New Roman" w:eastAsia="Times New Roman" w:hAnsi="Times New Roman" w:cs="Times New Roman"/>
-          <w:color w:val="000000"/>
-          <w:sz w:val="24"/>
-          <w:szCs w:val="24"/>
-          <w:lang w:eastAsia="en-CA"/>
-        </w:rPr>
-        <w:t xml:space="preserve"> for server side model and controller, and react for the client side view, are described. The components of the model view controller system interact as following: The model requires connection to the SQL database through Database Connection port and control instructions provided by the controller. The view requires object oriented and control information in order to present the user with the system on a browser. The controller requires input from the user through the view. </w:t>
-      </w:r>
-    </w:p>
-    <w:p>
-      <w:pPr>
-        <w:spacing w:after="0" w:line="240" w:lineRule="auto"/>
-        <w:rPr>
-          <w:rFonts w:ascii="Times New Roman" w:eastAsia="Times New Roman" w:hAnsi="Times New Roman" w:cs="Times New Roman"/>
-          <w:sz w:val="24"/>
-          <w:szCs w:val="24"/>
-          <w:lang w:eastAsia="en-CA"/>
-        </w:rPr>
-      </w:pPr>
-      <w:r>
-        <w:rPr>
-          <w:rFonts w:ascii="Times New Roman" w:eastAsia="Times New Roman" w:hAnsi="Times New Roman" w:cs="Times New Roman"/>
-          <w:color w:val="000000"/>
-          <w:sz w:val="24"/>
-          <w:szCs w:val="24"/>
-          <w:lang w:eastAsia="en-CA"/>
-        </w:rPr>
-        <w:t xml:space="preserve">Within the model, the database management subsystem can provide the user credentials in order to manage the account subsystem and allow a confirmed admin to modify the database. The account subsystem provides preferences and course management subsystems for students. Each of these subsystems (course management and preferences) each </w:t>
-      </w:r>
-      <w:proofErr w:type="gramStart"/>
-      <w:r>
-        <w:rPr>
-          <w:rFonts w:ascii="Times New Roman" w:eastAsia="Times New Roman" w:hAnsi="Times New Roman" w:cs="Times New Roman"/>
-          <w:color w:val="000000"/>
-          <w:sz w:val="24"/>
-          <w:szCs w:val="24"/>
-          <w:lang w:eastAsia="en-CA"/>
-        </w:rPr>
-        <w:t>provide</w:t>
-      </w:r>
-      <w:proofErr w:type="gramEnd"/>
-      <w:r>
-        <w:rPr>
-          <w:rFonts w:ascii="Times New Roman" w:eastAsia="Times New Roman" w:hAnsi="Times New Roman" w:cs="Times New Roman"/>
-          <w:color w:val="000000"/>
-          <w:sz w:val="24"/>
-          <w:szCs w:val="24"/>
-          <w:lang w:eastAsia="en-CA"/>
-        </w:rPr>
-        <w:t xml:space="preserve"> their own criteria to a schedule generator that will use the inputs in order to provide a schedule.</w:t>
+        <w:t>Within the model, the database management subsystem can provide the user credentials in order to manage the account subsystem and allow a confirmed admin to modify the database. The account subsystem provides preferences and course management subsystems for students. Each of these subsystems (course management and preferences) each provide their own criteria to a schedule generator that will use the inputs in order to provide a schedule.</w:t>
       </w:r>
     </w:p>
     <w:p>
@@ -415,141 +327,7 @@
           <w:szCs w:val="24"/>
           <w:lang w:eastAsia="en-CA"/>
         </w:rPr>
-        <w:t xml:space="preserve">The subsystem interfaces consist of: </w:t>
-      </w:r>
-      <w:proofErr w:type="spellStart"/>
-      <w:r>
-        <w:rPr>
-          <w:rFonts w:ascii="Times New Roman" w:eastAsia="Times New Roman" w:hAnsi="Times New Roman" w:cs="Times New Roman"/>
-          <w:color w:val="000000"/>
-          <w:sz w:val="24"/>
-          <w:szCs w:val="24"/>
-          <w:lang w:eastAsia="en-CA"/>
-        </w:rPr>
-        <w:t>ManageCourses</w:t>
-      </w:r>
-      <w:proofErr w:type="spellEnd"/>
-      <w:r>
-        <w:rPr>
-          <w:rFonts w:ascii="Times New Roman" w:eastAsia="Times New Roman" w:hAnsi="Times New Roman" w:cs="Times New Roman"/>
-          <w:color w:val="000000"/>
-          <w:sz w:val="24"/>
-          <w:szCs w:val="24"/>
-          <w:lang w:eastAsia="en-CA"/>
-        </w:rPr>
-        <w:t xml:space="preserve">, </w:t>
-      </w:r>
-      <w:proofErr w:type="spellStart"/>
-      <w:r>
-        <w:rPr>
-          <w:rFonts w:ascii="Times New Roman" w:eastAsia="Times New Roman" w:hAnsi="Times New Roman" w:cs="Times New Roman"/>
-          <w:color w:val="000000"/>
-          <w:sz w:val="24"/>
-          <w:szCs w:val="24"/>
-          <w:lang w:eastAsia="en-CA"/>
-        </w:rPr>
-        <w:t>PreferenceSettings</w:t>
-      </w:r>
-      <w:proofErr w:type="spellEnd"/>
-      <w:r>
-        <w:rPr>
-          <w:rFonts w:ascii="Times New Roman" w:eastAsia="Times New Roman" w:hAnsi="Times New Roman" w:cs="Times New Roman"/>
-          <w:color w:val="000000"/>
-          <w:sz w:val="24"/>
-          <w:szCs w:val="24"/>
-          <w:lang w:eastAsia="en-CA"/>
-        </w:rPr>
-        <w:t xml:space="preserve">, </w:t>
-      </w:r>
-      <w:proofErr w:type="spellStart"/>
-      <w:r>
-        <w:rPr>
-          <w:rFonts w:ascii="Times New Roman" w:eastAsia="Times New Roman" w:hAnsi="Times New Roman" w:cs="Times New Roman"/>
-          <w:color w:val="000000"/>
-          <w:sz w:val="24"/>
-          <w:szCs w:val="24"/>
-          <w:lang w:eastAsia="en-CA"/>
-        </w:rPr>
-        <w:t>UserVerification</w:t>
-      </w:r>
-      <w:proofErr w:type="spellEnd"/>
-      <w:r>
-        <w:rPr>
-          <w:rFonts w:ascii="Times New Roman" w:eastAsia="Times New Roman" w:hAnsi="Times New Roman" w:cs="Times New Roman"/>
-          <w:color w:val="000000"/>
-          <w:sz w:val="24"/>
-          <w:szCs w:val="24"/>
-          <w:lang w:eastAsia="en-CA"/>
-        </w:rPr>
-        <w:t xml:space="preserve">, </w:t>
-      </w:r>
-      <w:proofErr w:type="spellStart"/>
-      <w:r>
-        <w:rPr>
-          <w:rFonts w:ascii="Times New Roman" w:eastAsia="Times New Roman" w:hAnsi="Times New Roman" w:cs="Times New Roman"/>
-          <w:color w:val="000000"/>
-          <w:sz w:val="24"/>
-          <w:szCs w:val="24"/>
-          <w:lang w:eastAsia="en-CA"/>
-        </w:rPr>
-        <w:t>CourseAvailabilty</w:t>
-      </w:r>
-      <w:proofErr w:type="spellEnd"/>
-      <w:r>
-        <w:rPr>
-          <w:rFonts w:ascii="Times New Roman" w:eastAsia="Times New Roman" w:hAnsi="Times New Roman" w:cs="Times New Roman"/>
-          <w:color w:val="000000"/>
-          <w:sz w:val="24"/>
-          <w:szCs w:val="24"/>
-          <w:lang w:eastAsia="en-CA"/>
-        </w:rPr>
-        <w:t xml:space="preserve">, </w:t>
-      </w:r>
-      <w:proofErr w:type="spellStart"/>
-      <w:r>
-        <w:rPr>
-          <w:rFonts w:ascii="Times New Roman" w:eastAsia="Times New Roman" w:hAnsi="Times New Roman" w:cs="Times New Roman"/>
-          <w:color w:val="000000"/>
-          <w:sz w:val="24"/>
-          <w:szCs w:val="24"/>
-          <w:lang w:eastAsia="en-CA"/>
-        </w:rPr>
-        <w:t>PreferenceImplementation</w:t>
-      </w:r>
-      <w:proofErr w:type="spellEnd"/>
-      <w:r>
-        <w:rPr>
-          <w:rFonts w:ascii="Times New Roman" w:eastAsia="Times New Roman" w:hAnsi="Times New Roman" w:cs="Times New Roman"/>
-          <w:color w:val="000000"/>
-          <w:sz w:val="24"/>
-          <w:szCs w:val="24"/>
-          <w:lang w:eastAsia="en-CA"/>
-        </w:rPr>
-        <w:t xml:space="preserve">, </w:t>
-      </w:r>
-      <w:proofErr w:type="spellStart"/>
-      <w:proofErr w:type="gramStart"/>
-      <w:r>
-        <w:rPr>
-          <w:rFonts w:ascii="Times New Roman" w:eastAsia="Times New Roman" w:hAnsi="Times New Roman" w:cs="Times New Roman"/>
-          <w:color w:val="000000"/>
-          <w:sz w:val="24"/>
-          <w:szCs w:val="24"/>
-          <w:lang w:eastAsia="en-CA"/>
-        </w:rPr>
-        <w:t>ScheduleGeneration</w:t>
-      </w:r>
-      <w:proofErr w:type="spellEnd"/>
-      <w:proofErr w:type="gramEnd"/>
-      <w:r>
-        <w:rPr>
-          <w:rFonts w:ascii="Times New Roman" w:eastAsia="Times New Roman" w:hAnsi="Times New Roman" w:cs="Times New Roman"/>
-          <w:color w:val="000000"/>
-          <w:sz w:val="24"/>
-          <w:szCs w:val="24"/>
-          <w:lang w:eastAsia="en-CA"/>
-        </w:rPr>
-        <w:t xml:space="preserve">. Each of the </w:t>
+        <w:t xml:space="preserve">The subsystem interfaces consist of: ManageCourses, PreferenceSettings, UserVerification, CourseAvailabilty, PreferenceImplementation, ScheduleGeneration. Each of the </w:t>
       </w:r>
       <w:r>
         <w:rPr>
@@ -634,7 +412,6 @@
           <w:lang w:eastAsia="en-CA"/>
         </w:rPr>
       </w:pPr>
-      <w:proofErr w:type="spellStart"/>
       <w:r>
         <w:rPr>
           <w:rFonts w:ascii="Times New Roman" w:eastAsia="Times New Roman" w:hAnsi="Times New Roman" w:cs="Times New Roman"/>
@@ -645,7 +422,6 @@
         </w:rPr>
         <w:t>ManageCourses</w:t>
       </w:r>
-      <w:proofErr w:type="spellEnd"/>
     </w:p>
     <w:p>
       <w:pPr>
@@ -896,10 +672,18 @@
                 <w:szCs w:val="24"/>
                 <w:lang w:eastAsia="en-CA"/>
               </w:rPr>
+              <w:t>_Student</w:t>
+            </w:r>
+            <w:r>
+              <w:rPr>
+                <w:rFonts w:ascii="Times New Roman" w:eastAsia="Times New Roman" w:hAnsi="Times New Roman" w:cs="Times New Roman"/>
+                <w:color w:val="000000"/>
+                <w:sz w:val="24"/>
+                <w:szCs w:val="24"/>
+                <w:lang w:eastAsia="en-CA"/>
+              </w:rPr>
               <w:t xml:space="preserve">, </w:t>
             </w:r>
-            <w:bookmarkStart w:id="0" w:name="_GoBack"/>
-            <w:bookmarkEnd w:id="0"/>
             <w:r>
               <w:rPr>
                 <w:rFonts w:ascii="Times New Roman" w:eastAsia="Times New Roman" w:hAnsi="Times New Roman" w:cs="Times New Roman"/>
@@ -999,40 +783,16 @@
                 <w:lang w:eastAsia="en-CA"/>
               </w:rPr>
             </w:pPr>
-            <w:proofErr w:type="spellStart"/>
-            <w:r>
-              <w:rPr>
-                <w:rFonts w:ascii="Times New Roman" w:eastAsia="Times New Roman" w:hAnsi="Times New Roman" w:cs="Times New Roman"/>
-                <w:color w:val="000000"/>
-                <w:sz w:val="24"/>
-                <w:szCs w:val="24"/>
-                <w:lang w:eastAsia="en-CA"/>
-              </w:rPr>
-              <w:t>addTakenCourses</w:t>
-            </w:r>
-            <w:proofErr w:type="spellEnd"/>
-            <w:r>
-              <w:rPr>
-                <w:rFonts w:ascii="Times New Roman" w:eastAsia="Times New Roman" w:hAnsi="Times New Roman" w:cs="Times New Roman"/>
-                <w:color w:val="000000"/>
-                <w:sz w:val="24"/>
-                <w:szCs w:val="24"/>
-                <w:lang w:eastAsia="en-CA"/>
-              </w:rPr>
-              <w:t xml:space="preserve">(JSON): </w:t>
-            </w:r>
-            <w:proofErr w:type="spellStart"/>
-            <w:r>
-              <w:rPr>
-                <w:rFonts w:ascii="Times New Roman" w:eastAsia="Times New Roman" w:hAnsi="Times New Roman" w:cs="Times New Roman"/>
-                <w:color w:val="000000"/>
-                <w:sz w:val="24"/>
-                <w:szCs w:val="24"/>
-                <w:lang w:eastAsia="en-CA"/>
-              </w:rPr>
-              <w:t>boolean</w:t>
-            </w:r>
-            <w:proofErr w:type="spellEnd"/>
+            <w:r>
+              <w:rPr>
+                <w:rFonts w:ascii="Times New Roman" w:eastAsia="Times New Roman" w:hAnsi="Times New Roman" w:cs="Times New Roman"/>
+                <w:color w:val="000000"/>
+                <w:sz w:val="24"/>
+                <w:szCs w:val="24"/>
+                <w:lang w:eastAsia="en-CA"/>
+              </w:rPr>
+              <w:t>addTakenCourses(JSON): boolean</w:t>
+            </w:r>
           </w:p>
           <w:p>
             <w:pPr>
@@ -1178,20 +938,8 @@
                 <w:szCs w:val="24"/>
                 <w:lang w:eastAsia="en-CA"/>
               </w:rPr>
-              <w:t xml:space="preserve">: </w:t>
-            </w:r>
-            <w:proofErr w:type="spellStart"/>
-            <w:r>
-              <w:rPr>
-                <w:rFonts w:ascii="Times New Roman" w:eastAsia="Times New Roman" w:hAnsi="Times New Roman" w:cs="Times New Roman"/>
-                <w:color w:val="000000"/>
-                <w:sz w:val="24"/>
-                <w:szCs w:val="24"/>
-                <w:lang w:eastAsia="en-CA"/>
-              </w:rPr>
-              <w:t>boolean</w:t>
-            </w:r>
-            <w:proofErr w:type="spellEnd"/>
+              <w:t>: boolean</w:t>
+            </w:r>
           </w:p>
           <w:p>
             <w:pPr>
@@ -1220,27 +968,15 @@
                 <w:lang w:eastAsia="en-CA"/>
               </w:rPr>
             </w:pPr>
-            <w:proofErr w:type="spellStart"/>
-            <w:r>
-              <w:rPr>
-                <w:rFonts w:ascii="Times New Roman" w:eastAsia="Times New Roman" w:hAnsi="Times New Roman" w:cs="Times New Roman"/>
-                <w:color w:val="000000"/>
-                <w:sz w:val="24"/>
-                <w:szCs w:val="24"/>
-                <w:lang w:eastAsia="en-CA"/>
-              </w:rPr>
-              <w:t>getTakenCourses</w:t>
-            </w:r>
-            <w:proofErr w:type="spellEnd"/>
-            <w:r>
-              <w:rPr>
-                <w:rFonts w:ascii="Times New Roman" w:eastAsia="Times New Roman" w:hAnsi="Times New Roman" w:cs="Times New Roman"/>
-                <w:color w:val="000000"/>
-                <w:sz w:val="24"/>
-                <w:szCs w:val="24"/>
-                <w:lang w:eastAsia="en-CA"/>
-              </w:rPr>
-              <w:t>(User): Course[]</w:t>
+            <w:r>
+              <w:rPr>
+                <w:rFonts w:ascii="Times New Roman" w:eastAsia="Times New Roman" w:hAnsi="Times New Roman" w:cs="Times New Roman"/>
+                <w:color w:val="000000"/>
+                <w:sz w:val="24"/>
+                <w:szCs w:val="24"/>
+                <w:lang w:eastAsia="en-CA"/>
+              </w:rPr>
+              <w:t>getTakenCourses(User): Course[]</w:t>
             </w:r>
           </w:p>
           <w:p>
@@ -1417,40 +1153,16 @@
                 <w:lang w:eastAsia="en-CA"/>
               </w:rPr>
             </w:pPr>
-            <w:proofErr w:type="spellStart"/>
-            <w:r>
-              <w:rPr>
-                <w:rFonts w:ascii="Times New Roman" w:eastAsia="Times New Roman" w:hAnsi="Times New Roman" w:cs="Times New Roman"/>
-                <w:color w:val="000000"/>
-                <w:sz w:val="24"/>
-                <w:szCs w:val="24"/>
-                <w:lang w:eastAsia="en-CA"/>
-              </w:rPr>
-              <w:t>addNeededCourses</w:t>
-            </w:r>
-            <w:proofErr w:type="spellEnd"/>
-            <w:r>
-              <w:rPr>
-                <w:rFonts w:ascii="Times New Roman" w:eastAsia="Times New Roman" w:hAnsi="Times New Roman" w:cs="Times New Roman"/>
-                <w:color w:val="000000"/>
-                <w:sz w:val="24"/>
-                <w:szCs w:val="24"/>
-                <w:lang w:eastAsia="en-CA"/>
-              </w:rPr>
-              <w:t xml:space="preserve">(JSON): </w:t>
-            </w:r>
-            <w:proofErr w:type="spellStart"/>
-            <w:r>
-              <w:rPr>
-                <w:rFonts w:ascii="Times New Roman" w:eastAsia="Times New Roman" w:hAnsi="Times New Roman" w:cs="Times New Roman"/>
-                <w:color w:val="000000"/>
-                <w:sz w:val="24"/>
-                <w:szCs w:val="24"/>
-                <w:lang w:eastAsia="en-CA"/>
-              </w:rPr>
-              <w:t>boolean</w:t>
-            </w:r>
-            <w:proofErr w:type="spellEnd"/>
+            <w:r>
+              <w:rPr>
+                <w:rFonts w:ascii="Times New Roman" w:eastAsia="Times New Roman" w:hAnsi="Times New Roman" w:cs="Times New Roman"/>
+                <w:color w:val="000000"/>
+                <w:sz w:val="24"/>
+                <w:szCs w:val="24"/>
+                <w:lang w:eastAsia="en-CA"/>
+              </w:rPr>
+              <w:t>addNeededCourses(JSON): boolean</w:t>
+            </w:r>
           </w:p>
           <w:p>
             <w:pPr>
@@ -1562,20 +1274,8 @@
                 <w:szCs w:val="24"/>
                 <w:lang w:eastAsia="en-CA"/>
               </w:rPr>
-              <w:t xml:space="preserve">: serialized Course -courses to be </w:t>
-            </w:r>
-            <w:proofErr w:type="spellStart"/>
-            <w:r>
-              <w:rPr>
-                <w:rFonts w:ascii="Times New Roman" w:eastAsia="Times New Roman" w:hAnsi="Times New Roman" w:cs="Times New Roman"/>
-                <w:color w:val="000000"/>
-                <w:sz w:val="24"/>
-                <w:szCs w:val="24"/>
-                <w:lang w:eastAsia="en-CA"/>
-              </w:rPr>
-              <w:t>aded</w:t>
-            </w:r>
-            <w:proofErr w:type="spellEnd"/>
+              <w:t>: serialized Course -courses to be aded</w:t>
+            </w:r>
           </w:p>
           <w:p>
             <w:pPr>
@@ -1608,20 +1308,8 @@
                 <w:szCs w:val="24"/>
                 <w:lang w:eastAsia="en-CA"/>
               </w:rPr>
-              <w:t xml:space="preserve">: </w:t>
-            </w:r>
-            <w:proofErr w:type="spellStart"/>
-            <w:r>
-              <w:rPr>
-                <w:rFonts w:ascii="Times New Roman" w:eastAsia="Times New Roman" w:hAnsi="Times New Roman" w:cs="Times New Roman"/>
-                <w:color w:val="000000"/>
-                <w:sz w:val="24"/>
-                <w:szCs w:val="24"/>
-                <w:lang w:eastAsia="en-CA"/>
-              </w:rPr>
-              <w:t>boolean</w:t>
-            </w:r>
-            <w:proofErr w:type="spellEnd"/>
+              <w:t>: boolean</w:t>
+            </w:r>
           </w:p>
           <w:p>
             <w:pPr>
@@ -1650,27 +1338,15 @@
                 <w:lang w:eastAsia="en-CA"/>
               </w:rPr>
             </w:pPr>
-            <w:proofErr w:type="spellStart"/>
-            <w:r>
-              <w:rPr>
-                <w:rFonts w:ascii="Times New Roman" w:eastAsia="Times New Roman" w:hAnsi="Times New Roman" w:cs="Times New Roman"/>
-                <w:color w:val="000000"/>
-                <w:sz w:val="24"/>
-                <w:szCs w:val="24"/>
-                <w:lang w:eastAsia="en-CA"/>
-              </w:rPr>
-              <w:t>getNeededCourses</w:t>
-            </w:r>
-            <w:proofErr w:type="spellEnd"/>
-            <w:r>
-              <w:rPr>
-                <w:rFonts w:ascii="Times New Roman" w:eastAsia="Times New Roman" w:hAnsi="Times New Roman" w:cs="Times New Roman"/>
-                <w:color w:val="000000"/>
-                <w:sz w:val="24"/>
-                <w:szCs w:val="24"/>
-                <w:lang w:eastAsia="en-CA"/>
-              </w:rPr>
-              <w:t>(User): Course[]</w:t>
+            <w:r>
+              <w:rPr>
+                <w:rFonts w:ascii="Times New Roman" w:eastAsia="Times New Roman" w:hAnsi="Times New Roman" w:cs="Times New Roman"/>
+                <w:color w:val="000000"/>
+                <w:sz w:val="24"/>
+                <w:szCs w:val="24"/>
+                <w:lang w:eastAsia="en-CA"/>
+              </w:rPr>
+              <w:t>getNeededCourses(User): Course[]</w:t>
             </w:r>
           </w:p>
           <w:p>
@@ -1847,49 +1523,15 @@
                 <w:lang w:eastAsia="en-CA"/>
               </w:rPr>
             </w:pPr>
-            <w:proofErr w:type="spellStart"/>
-            <w:r>
-              <w:rPr>
-                <w:rFonts w:ascii="Times New Roman" w:eastAsia="Times New Roman" w:hAnsi="Times New Roman" w:cs="Times New Roman"/>
-                <w:color w:val="000000"/>
-                <w:sz w:val="24"/>
-                <w:szCs w:val="24"/>
-                <w:lang w:eastAsia="en-CA"/>
-              </w:rPr>
-              <w:t>autogenerateTakenClasses</w:t>
-            </w:r>
-            <w:proofErr w:type="spellEnd"/>
-            <w:r>
-              <w:rPr>
-                <w:rFonts w:ascii="Times New Roman" w:eastAsia="Times New Roman" w:hAnsi="Times New Roman" w:cs="Times New Roman"/>
-                <w:color w:val="000000"/>
-                <w:sz w:val="24"/>
-                <w:szCs w:val="24"/>
-                <w:lang w:eastAsia="en-CA"/>
-              </w:rPr>
-              <w:t>(</w:t>
-            </w:r>
-            <w:proofErr w:type="spellStart"/>
-            <w:r>
-              <w:rPr>
-                <w:rFonts w:ascii="Times New Roman" w:eastAsia="Times New Roman" w:hAnsi="Times New Roman" w:cs="Times New Roman"/>
-                <w:color w:val="000000"/>
-                <w:sz w:val="24"/>
-                <w:szCs w:val="24"/>
-                <w:lang w:eastAsia="en-CA"/>
-              </w:rPr>
-              <w:t>int</w:t>
-            </w:r>
-            <w:proofErr w:type="spellEnd"/>
-            <w:r>
-              <w:rPr>
-                <w:rFonts w:ascii="Times New Roman" w:eastAsia="Times New Roman" w:hAnsi="Times New Roman" w:cs="Times New Roman"/>
-                <w:color w:val="000000"/>
-                <w:sz w:val="24"/>
-                <w:szCs w:val="24"/>
-                <w:lang w:eastAsia="en-CA"/>
-              </w:rPr>
-              <w:t>): String[]</w:t>
+            <w:r>
+              <w:rPr>
+                <w:rFonts w:ascii="Times New Roman" w:eastAsia="Times New Roman" w:hAnsi="Times New Roman" w:cs="Times New Roman"/>
+                <w:color w:val="000000"/>
+                <w:sz w:val="24"/>
+                <w:szCs w:val="24"/>
+                <w:lang w:eastAsia="en-CA"/>
+              </w:rPr>
+              <w:t>autogenerateTakenClasses(int): String[]</w:t>
             </w:r>
           </w:p>
           <w:p>
@@ -2002,29 +1644,7 @@
                 <w:szCs w:val="24"/>
                 <w:lang w:eastAsia="en-CA"/>
               </w:rPr>
-              <w:t xml:space="preserve">: </w:t>
-            </w:r>
-            <w:proofErr w:type="spellStart"/>
-            <w:r>
-              <w:rPr>
-                <w:rFonts w:ascii="Times New Roman" w:eastAsia="Times New Roman" w:hAnsi="Times New Roman" w:cs="Times New Roman"/>
-                <w:color w:val="000000"/>
-                <w:sz w:val="24"/>
-                <w:szCs w:val="24"/>
-                <w:lang w:eastAsia="en-CA"/>
-              </w:rPr>
-              <w:t>int</w:t>
-            </w:r>
-            <w:proofErr w:type="spellEnd"/>
-            <w:r>
-              <w:rPr>
-                <w:rFonts w:ascii="Times New Roman" w:eastAsia="Times New Roman" w:hAnsi="Times New Roman" w:cs="Times New Roman"/>
-                <w:color w:val="000000"/>
-                <w:sz w:val="24"/>
-                <w:szCs w:val="24"/>
-                <w:lang w:eastAsia="en-CA"/>
-              </w:rPr>
-              <w:t xml:space="preserve"> -number of classes t</w:t>
+              <w:t>: int -number of classes t</w:t>
             </w:r>
           </w:p>
           <w:p>
@@ -2088,49 +1708,15 @@
                 <w:lang w:eastAsia="en-CA"/>
               </w:rPr>
             </w:pPr>
-            <w:proofErr w:type="spellStart"/>
-            <w:r>
-              <w:rPr>
-                <w:rFonts w:ascii="Times New Roman" w:eastAsia="Times New Roman" w:hAnsi="Times New Roman" w:cs="Times New Roman"/>
-                <w:color w:val="000000"/>
-                <w:sz w:val="24"/>
-                <w:szCs w:val="24"/>
-                <w:lang w:eastAsia="en-CA"/>
-              </w:rPr>
-              <w:t>getCoursesFromDB</w:t>
-            </w:r>
-            <w:proofErr w:type="spellEnd"/>
-            <w:r>
-              <w:rPr>
-                <w:rFonts w:ascii="Times New Roman" w:eastAsia="Times New Roman" w:hAnsi="Times New Roman" w:cs="Times New Roman"/>
-                <w:color w:val="000000"/>
-                <w:sz w:val="24"/>
-                <w:szCs w:val="24"/>
-                <w:lang w:eastAsia="en-CA"/>
-              </w:rPr>
-              <w:t>(</w:t>
-            </w:r>
-            <w:proofErr w:type="spellStart"/>
-            <w:r>
-              <w:rPr>
-                <w:rFonts w:ascii="Times New Roman" w:eastAsia="Times New Roman" w:hAnsi="Times New Roman" w:cs="Times New Roman"/>
-                <w:color w:val="000000"/>
-                <w:sz w:val="24"/>
-                <w:szCs w:val="24"/>
-                <w:lang w:eastAsia="en-CA"/>
-              </w:rPr>
-              <w:t>int</w:t>
-            </w:r>
-            <w:proofErr w:type="spellEnd"/>
-            <w:r>
-              <w:rPr>
-                <w:rFonts w:ascii="Times New Roman" w:eastAsia="Times New Roman" w:hAnsi="Times New Roman" w:cs="Times New Roman"/>
-                <w:color w:val="000000"/>
-                <w:sz w:val="24"/>
-                <w:szCs w:val="24"/>
-                <w:lang w:eastAsia="en-CA"/>
-              </w:rPr>
-              <w:t>): void</w:t>
+            <w:r>
+              <w:rPr>
+                <w:rFonts w:ascii="Times New Roman" w:eastAsia="Times New Roman" w:hAnsi="Times New Roman" w:cs="Times New Roman"/>
+                <w:color w:val="000000"/>
+                <w:sz w:val="24"/>
+                <w:szCs w:val="24"/>
+                <w:lang w:eastAsia="en-CA"/>
+              </w:rPr>
+              <w:t>getCoursesFromDB(int): void</w:t>
             </w:r>
           </w:p>
           <w:p>
@@ -2345,7 +1931,6 @@
           <w:lang w:eastAsia="en-CA"/>
         </w:rPr>
       </w:pPr>
-      <w:proofErr w:type="spellStart"/>
       <w:r>
         <w:rPr>
           <w:rFonts w:ascii="Times New Roman" w:eastAsia="Times New Roman" w:hAnsi="Times New Roman" w:cs="Times New Roman"/>
@@ -2356,7 +1941,6 @@
         </w:rPr>
         <w:t>PreferencesSettings</w:t>
       </w:r>
-      <w:proofErr w:type="spellEnd"/>
     </w:p>
     <w:p>
       <w:pPr>
@@ -2510,7 +2094,27 @@
                 <w:szCs w:val="24"/>
                 <w:lang w:eastAsia="en-CA"/>
               </w:rPr>
-              <w:t>User Student, Preferences, Scheduler Student</w:t>
+              <w:t xml:space="preserve">User </w:t>
+            </w:r>
+            <w:r>
+              <w:rPr>
+                <w:rFonts w:ascii="Times New Roman" w:eastAsia="Times New Roman" w:hAnsi="Times New Roman" w:cs="Times New Roman"/>
+                <w:color w:val="000000"/>
+                <w:sz w:val="24"/>
+                <w:szCs w:val="24"/>
+                <w:lang w:eastAsia="en-CA"/>
+              </w:rPr>
+              <w:t>Student, Preferences, Scheduler_</w:t>
+            </w:r>
+            <w:r>
+              <w:rPr>
+                <w:rFonts w:ascii="Times New Roman" w:eastAsia="Times New Roman" w:hAnsi="Times New Roman" w:cs="Times New Roman"/>
+                <w:color w:val="000000"/>
+                <w:sz w:val="24"/>
+                <w:szCs w:val="24"/>
+                <w:lang w:eastAsia="en-CA"/>
+              </w:rPr>
+              <w:t>Student</w:t>
             </w:r>
           </w:p>
         </w:tc>
@@ -2612,40 +2216,16 @@
                 <w:lang w:eastAsia="en-CA"/>
               </w:rPr>
             </w:pPr>
-            <w:proofErr w:type="spellStart"/>
-            <w:r>
-              <w:rPr>
-                <w:rFonts w:ascii="Times New Roman" w:eastAsia="Times New Roman" w:hAnsi="Times New Roman" w:cs="Times New Roman"/>
-                <w:color w:val="000000"/>
-                <w:sz w:val="24"/>
-                <w:szCs w:val="24"/>
-                <w:lang w:eastAsia="en-CA"/>
-              </w:rPr>
-              <w:t>setPreferences</w:t>
-            </w:r>
-            <w:proofErr w:type="spellEnd"/>
-            <w:r>
-              <w:rPr>
-                <w:rFonts w:ascii="Times New Roman" w:eastAsia="Times New Roman" w:hAnsi="Times New Roman" w:cs="Times New Roman"/>
-                <w:color w:val="000000"/>
-                <w:sz w:val="24"/>
-                <w:szCs w:val="24"/>
-                <w:lang w:eastAsia="en-CA"/>
-              </w:rPr>
-              <w:t xml:space="preserve">(User, Preferences): </w:t>
-            </w:r>
-            <w:proofErr w:type="spellStart"/>
-            <w:r>
-              <w:rPr>
-                <w:rFonts w:ascii="Times New Roman" w:eastAsia="Times New Roman" w:hAnsi="Times New Roman" w:cs="Times New Roman"/>
-                <w:color w:val="000000"/>
-                <w:sz w:val="24"/>
-                <w:szCs w:val="24"/>
-                <w:lang w:eastAsia="en-CA"/>
-              </w:rPr>
-              <w:t>boolean</w:t>
-            </w:r>
-            <w:proofErr w:type="spellEnd"/>
+            <w:r>
+              <w:rPr>
+                <w:rFonts w:ascii="Times New Roman" w:eastAsia="Times New Roman" w:hAnsi="Times New Roman" w:cs="Times New Roman"/>
+                <w:color w:val="000000"/>
+                <w:sz w:val="24"/>
+                <w:szCs w:val="24"/>
+                <w:lang w:eastAsia="en-CA"/>
+              </w:rPr>
+              <w:t>setPreferences(User, Preferences): boolean</w:t>
+            </w:r>
           </w:p>
           <w:p>
             <w:pPr>
@@ -2780,20 +2360,8 @@
                 <w:szCs w:val="24"/>
                 <w:lang w:eastAsia="en-CA"/>
               </w:rPr>
-              <w:t xml:space="preserve">: </w:t>
-            </w:r>
-            <w:proofErr w:type="spellStart"/>
-            <w:r>
-              <w:rPr>
-                <w:rFonts w:ascii="Times New Roman" w:eastAsia="Times New Roman" w:hAnsi="Times New Roman" w:cs="Times New Roman"/>
-                <w:color w:val="000000"/>
-                <w:sz w:val="24"/>
-                <w:szCs w:val="24"/>
-                <w:lang w:eastAsia="en-CA"/>
-              </w:rPr>
-              <w:t>boolean</w:t>
-            </w:r>
-            <w:proofErr w:type="spellEnd"/>
+              <w:t>: boolean</w:t>
+            </w:r>
           </w:p>
           <w:p>
             <w:pPr>
@@ -2822,27 +2390,15 @@
                 <w:lang w:eastAsia="en-CA"/>
               </w:rPr>
             </w:pPr>
-            <w:proofErr w:type="spellStart"/>
-            <w:r>
-              <w:rPr>
-                <w:rFonts w:ascii="Times New Roman" w:eastAsia="Times New Roman" w:hAnsi="Times New Roman" w:cs="Times New Roman"/>
-                <w:color w:val="000000"/>
-                <w:sz w:val="24"/>
-                <w:szCs w:val="24"/>
-                <w:lang w:eastAsia="en-CA"/>
-              </w:rPr>
-              <w:t>getPreferences</w:t>
-            </w:r>
-            <w:proofErr w:type="spellEnd"/>
-            <w:r>
-              <w:rPr>
-                <w:rFonts w:ascii="Times New Roman" w:eastAsia="Times New Roman" w:hAnsi="Times New Roman" w:cs="Times New Roman"/>
-                <w:color w:val="000000"/>
-                <w:sz w:val="24"/>
-                <w:szCs w:val="24"/>
-                <w:lang w:eastAsia="en-CA"/>
-              </w:rPr>
-              <w:t>(User): Preferences</w:t>
+            <w:r>
+              <w:rPr>
+                <w:rFonts w:ascii="Times New Roman" w:eastAsia="Times New Roman" w:hAnsi="Times New Roman" w:cs="Times New Roman"/>
+                <w:color w:val="000000"/>
+                <w:sz w:val="24"/>
+                <w:szCs w:val="24"/>
+                <w:lang w:eastAsia="en-CA"/>
+              </w:rPr>
+              <w:t>getPreferences(User): Preferences</w:t>
             </w:r>
           </w:p>
           <w:p>
@@ -3048,7 +2604,6 @@
           <w:lang w:eastAsia="en-CA"/>
         </w:rPr>
       </w:pPr>
-      <w:proofErr w:type="spellStart"/>
       <w:r>
         <w:rPr>
           <w:rFonts w:ascii="Times New Roman" w:eastAsia="Times New Roman" w:hAnsi="Times New Roman" w:cs="Times New Roman"/>
@@ -3059,7 +2614,6 @@
         </w:rPr>
         <w:t>UserVerification</w:t>
       </w:r>
-      <w:proofErr w:type="spellEnd"/>
     </w:p>
     <w:p>
       <w:pPr>
@@ -3090,29 +2644,7 @@
           <w:szCs w:val="24"/>
           <w:lang w:eastAsia="en-CA"/>
         </w:rPr>
-        <w:t xml:space="preserve">The </w:t>
-      </w:r>
-      <w:proofErr w:type="spellStart"/>
-      <w:r>
-        <w:rPr>
-          <w:rFonts w:ascii="Times New Roman" w:eastAsia="Times New Roman" w:hAnsi="Times New Roman" w:cs="Times New Roman"/>
-          <w:color w:val="000000"/>
-          <w:sz w:val="24"/>
-          <w:szCs w:val="24"/>
-          <w:lang w:eastAsia="en-CA"/>
-        </w:rPr>
-        <w:t>UserVerification</w:t>
-      </w:r>
-      <w:proofErr w:type="spellEnd"/>
-      <w:r>
-        <w:rPr>
-          <w:rFonts w:ascii="Times New Roman" w:eastAsia="Times New Roman" w:hAnsi="Times New Roman" w:cs="Times New Roman"/>
-          <w:color w:val="000000"/>
-          <w:sz w:val="24"/>
-          <w:szCs w:val="24"/>
-          <w:lang w:eastAsia="en-CA"/>
-        </w:rPr>
-        <w:t xml:space="preserve"> interface is provided by the user account in order to manage the database. The credentials entered in the UI are compared to the User’s in order to establish a valid login type.</w:t>
+        <w:t>The UserVerification interface is provided by the user account in order to manage the database. The credentials entered in the UI are compared to the User’s in order to establish a valid login type.</w:t>
       </w:r>
     </w:p>
     <w:tbl>
@@ -3298,27 +2830,15 @@
                 <w:lang w:eastAsia="en-CA"/>
               </w:rPr>
             </w:pPr>
-            <w:proofErr w:type="spellStart"/>
-            <w:r>
-              <w:rPr>
-                <w:rFonts w:ascii="Times New Roman" w:eastAsia="Times New Roman" w:hAnsi="Times New Roman" w:cs="Times New Roman"/>
-                <w:color w:val="000000"/>
-                <w:sz w:val="24"/>
-                <w:szCs w:val="24"/>
-                <w:lang w:eastAsia="en-CA"/>
-              </w:rPr>
-              <w:t>getName</w:t>
-            </w:r>
-            <w:proofErr w:type="spellEnd"/>
-            <w:r>
-              <w:rPr>
-                <w:rFonts w:ascii="Times New Roman" w:eastAsia="Times New Roman" w:hAnsi="Times New Roman" w:cs="Times New Roman"/>
-                <w:color w:val="000000"/>
-                <w:sz w:val="24"/>
-                <w:szCs w:val="24"/>
-                <w:lang w:eastAsia="en-CA"/>
-              </w:rPr>
-              <w:t>() : String</w:t>
+            <w:r>
+              <w:rPr>
+                <w:rFonts w:ascii="Times New Roman" w:eastAsia="Times New Roman" w:hAnsi="Times New Roman" w:cs="Times New Roman"/>
+                <w:color w:val="000000"/>
+                <w:sz w:val="24"/>
+                <w:szCs w:val="24"/>
+                <w:lang w:eastAsia="en-CA"/>
+              </w:rPr>
+              <w:t>getName() : String</w:t>
             </w:r>
           </w:p>
           <w:p>
@@ -3495,27 +3015,15 @@
                 <w:lang w:eastAsia="en-CA"/>
               </w:rPr>
             </w:pPr>
-            <w:proofErr w:type="spellStart"/>
-            <w:r>
-              <w:rPr>
-                <w:rFonts w:ascii="Times New Roman" w:eastAsia="Times New Roman" w:hAnsi="Times New Roman" w:cs="Times New Roman"/>
-                <w:color w:val="000000"/>
-                <w:sz w:val="24"/>
-                <w:szCs w:val="24"/>
-                <w:lang w:eastAsia="en-CA"/>
-              </w:rPr>
-              <w:t>getPassword</w:t>
-            </w:r>
-            <w:proofErr w:type="spellEnd"/>
-            <w:r>
-              <w:rPr>
-                <w:rFonts w:ascii="Times New Roman" w:eastAsia="Times New Roman" w:hAnsi="Times New Roman" w:cs="Times New Roman"/>
-                <w:color w:val="000000"/>
-                <w:sz w:val="24"/>
-                <w:szCs w:val="24"/>
-                <w:lang w:eastAsia="en-CA"/>
-              </w:rPr>
-              <w:t>() : String</w:t>
+            <w:r>
+              <w:rPr>
+                <w:rFonts w:ascii="Times New Roman" w:eastAsia="Times New Roman" w:hAnsi="Times New Roman" w:cs="Times New Roman"/>
+                <w:color w:val="000000"/>
+                <w:sz w:val="24"/>
+                <w:szCs w:val="24"/>
+                <w:lang w:eastAsia="en-CA"/>
+              </w:rPr>
+              <w:t>getPassword() : String</w:t>
             </w:r>
           </w:p>
           <w:p>
@@ -3692,27 +3200,15 @@
                 <w:lang w:eastAsia="en-CA"/>
               </w:rPr>
             </w:pPr>
-            <w:proofErr w:type="spellStart"/>
-            <w:r>
-              <w:rPr>
-                <w:rFonts w:ascii="Times New Roman" w:eastAsia="Times New Roman" w:hAnsi="Times New Roman" w:cs="Times New Roman"/>
-                <w:color w:val="000000"/>
-                <w:sz w:val="24"/>
-                <w:szCs w:val="24"/>
-                <w:lang w:eastAsia="en-CA"/>
-              </w:rPr>
-              <w:t>getEmail</w:t>
-            </w:r>
-            <w:proofErr w:type="spellEnd"/>
-            <w:r>
-              <w:rPr>
-                <w:rFonts w:ascii="Times New Roman" w:eastAsia="Times New Roman" w:hAnsi="Times New Roman" w:cs="Times New Roman"/>
-                <w:color w:val="000000"/>
-                <w:sz w:val="24"/>
-                <w:szCs w:val="24"/>
-                <w:lang w:eastAsia="en-CA"/>
-              </w:rPr>
-              <w:t>() : String</w:t>
+            <w:r>
+              <w:rPr>
+                <w:rFonts w:ascii="Times New Roman" w:eastAsia="Times New Roman" w:hAnsi="Times New Roman" w:cs="Times New Roman"/>
+                <w:color w:val="000000"/>
+                <w:sz w:val="24"/>
+                <w:szCs w:val="24"/>
+                <w:lang w:eastAsia="en-CA"/>
+              </w:rPr>
+              <w:t>getEmail() : String</w:t>
             </w:r>
           </w:p>
           <w:p>
@@ -4276,27 +3772,15 @@
                 <w:lang w:eastAsia="en-CA"/>
               </w:rPr>
             </w:pPr>
-            <w:proofErr w:type="spellStart"/>
-            <w:r>
-              <w:rPr>
-                <w:rFonts w:ascii="Times New Roman" w:eastAsia="Times New Roman" w:hAnsi="Times New Roman" w:cs="Times New Roman"/>
-                <w:color w:val="000000"/>
-                <w:sz w:val="24"/>
-                <w:szCs w:val="24"/>
-                <w:lang w:eastAsia="en-CA"/>
-              </w:rPr>
-              <w:t>verificationUserType</w:t>
-            </w:r>
-            <w:proofErr w:type="spellEnd"/>
-            <w:r>
-              <w:rPr>
-                <w:rFonts w:ascii="Times New Roman" w:eastAsia="Times New Roman" w:hAnsi="Times New Roman" w:cs="Times New Roman"/>
-                <w:color w:val="000000"/>
-                <w:sz w:val="24"/>
-                <w:szCs w:val="24"/>
-                <w:lang w:eastAsia="en-CA"/>
-              </w:rPr>
-              <w:t>(User) : void</w:t>
+            <w:r>
+              <w:rPr>
+                <w:rFonts w:ascii="Times New Roman" w:eastAsia="Times New Roman" w:hAnsi="Times New Roman" w:cs="Times New Roman"/>
+                <w:color w:val="000000"/>
+                <w:sz w:val="24"/>
+                <w:szCs w:val="24"/>
+                <w:lang w:eastAsia="en-CA"/>
+              </w:rPr>
+              <w:t>verificationUserType(User) : void</w:t>
             </w:r>
           </w:p>
           <w:p>
@@ -4576,7 +4060,7 @@
                 <w:szCs w:val="24"/>
                 <w:lang w:eastAsia="en-CA"/>
               </w:rPr>
-              <w:t>Scheduler Student, Scheduler Student</w:t>
+              <w:t>Scheduler_Student</w:t>
             </w:r>
           </w:p>
         </w:tc>
@@ -4667,40 +4151,16 @@
                 <w:lang w:eastAsia="en-CA"/>
               </w:rPr>
             </w:pPr>
-            <w:proofErr w:type="spellStart"/>
-            <w:r>
-              <w:rPr>
-                <w:rFonts w:ascii="Times New Roman" w:eastAsia="Times New Roman" w:hAnsi="Times New Roman" w:cs="Times New Roman"/>
-                <w:color w:val="000000"/>
-                <w:sz w:val="24"/>
-                <w:szCs w:val="24"/>
-                <w:lang w:eastAsia="en-CA"/>
-              </w:rPr>
-              <w:t>changeAccountInformation</w:t>
-            </w:r>
-            <w:proofErr w:type="spellEnd"/>
-            <w:r>
-              <w:rPr>
-                <w:rFonts w:ascii="Times New Roman" w:eastAsia="Times New Roman" w:hAnsi="Times New Roman" w:cs="Times New Roman"/>
-                <w:color w:val="000000"/>
-                <w:sz w:val="24"/>
-                <w:szCs w:val="24"/>
-                <w:lang w:eastAsia="en-CA"/>
-              </w:rPr>
-              <w:t xml:space="preserve">(User) : </w:t>
-            </w:r>
-            <w:proofErr w:type="spellStart"/>
-            <w:r>
-              <w:rPr>
-                <w:rFonts w:ascii="Times New Roman" w:eastAsia="Times New Roman" w:hAnsi="Times New Roman" w:cs="Times New Roman"/>
-                <w:color w:val="000000"/>
-                <w:sz w:val="24"/>
-                <w:szCs w:val="24"/>
-                <w:lang w:eastAsia="en-CA"/>
-              </w:rPr>
-              <w:t>boolean</w:t>
-            </w:r>
-            <w:proofErr w:type="spellEnd"/>
+            <w:r>
+              <w:rPr>
+                <w:rFonts w:ascii="Times New Roman" w:eastAsia="Times New Roman" w:hAnsi="Times New Roman" w:cs="Times New Roman"/>
+                <w:color w:val="000000"/>
+                <w:sz w:val="24"/>
+                <w:szCs w:val="24"/>
+                <w:lang w:eastAsia="en-CA"/>
+              </w:rPr>
+              <w:t>changeAccountInformation(User) : boolean</w:t>
+            </w:r>
           </w:p>
           <w:p>
             <w:pPr>
@@ -4846,20 +4306,8 @@
                 <w:szCs w:val="24"/>
                 <w:lang w:eastAsia="en-CA"/>
               </w:rPr>
-              <w:t xml:space="preserve">: </w:t>
-            </w:r>
-            <w:proofErr w:type="spellStart"/>
-            <w:r>
-              <w:rPr>
-                <w:rFonts w:ascii="Times New Roman" w:eastAsia="Times New Roman" w:hAnsi="Times New Roman" w:cs="Times New Roman"/>
-                <w:color w:val="000000"/>
-                <w:sz w:val="24"/>
-                <w:szCs w:val="24"/>
-                <w:lang w:eastAsia="en-CA"/>
-              </w:rPr>
-              <w:t>boolean</w:t>
-            </w:r>
-            <w:proofErr w:type="spellEnd"/>
+              <w:t>: boolean</w:t>
+            </w:r>
           </w:p>
         </w:tc>
       </w:tr>
@@ -4906,7 +4354,6 @@
           <w:lang w:eastAsia="en-CA"/>
         </w:rPr>
       </w:pPr>
-      <w:proofErr w:type="spellStart"/>
       <w:r>
         <w:rPr>
           <w:rFonts w:ascii="Times New Roman" w:eastAsia="Times New Roman" w:hAnsi="Times New Roman" w:cs="Times New Roman"/>
@@ -4917,7 +4364,6 @@
         </w:rPr>
         <w:t>AdminDataBaseModifications</w:t>
       </w:r>
-      <w:proofErr w:type="spellEnd"/>
     </w:p>
     <w:p>
       <w:pPr>
@@ -4948,29 +4394,7 @@
           <w:szCs w:val="24"/>
           <w:lang w:eastAsia="en-CA"/>
         </w:rPr>
-        <w:t xml:space="preserve">This interface allows an administrator to edit the courses and sections list in the database. This is not accessible for a student because of the </w:t>
-      </w:r>
-      <w:proofErr w:type="spellStart"/>
-      <w:r>
-        <w:rPr>
-          <w:rFonts w:ascii="Times New Roman" w:eastAsia="Times New Roman" w:hAnsi="Times New Roman" w:cs="Times New Roman"/>
-          <w:color w:val="000000"/>
-          <w:sz w:val="24"/>
-          <w:szCs w:val="24"/>
-          <w:lang w:eastAsia="en-CA"/>
-        </w:rPr>
-        <w:t>UserValidation</w:t>
-      </w:r>
-      <w:proofErr w:type="spellEnd"/>
-      <w:r>
-        <w:rPr>
-          <w:rFonts w:ascii="Times New Roman" w:eastAsia="Times New Roman" w:hAnsi="Times New Roman" w:cs="Times New Roman"/>
-          <w:color w:val="000000"/>
-          <w:sz w:val="24"/>
-          <w:szCs w:val="24"/>
-          <w:lang w:eastAsia="en-CA"/>
-        </w:rPr>
-        <w:t xml:space="preserve"> interface.</w:t>
+        <w:t>This interface allows an administrator to edit the courses and sections list in the database. This is not accessible for a student because of the UserValidation interface.</w:t>
       </w:r>
     </w:p>
     <w:p>
@@ -5076,7 +4500,17 @@
                 <w:szCs w:val="24"/>
                 <w:lang w:eastAsia="en-CA"/>
               </w:rPr>
-              <w:t>Scheduler Admin, User Admin</w:t>
+              <w:t>Scheduler_</w:t>
+            </w:r>
+            <w:r>
+              <w:rPr>
+                <w:rFonts w:ascii="Times New Roman" w:eastAsia="Times New Roman" w:hAnsi="Times New Roman" w:cs="Times New Roman"/>
+                <w:color w:val="000000"/>
+                <w:sz w:val="24"/>
+                <w:szCs w:val="24"/>
+                <w:lang w:eastAsia="en-CA"/>
+              </w:rPr>
+              <w:t>Admin, User Admin</w:t>
             </w:r>
           </w:p>
         </w:tc>
@@ -5167,27 +4601,15 @@
                 <w:lang w:eastAsia="en-CA"/>
               </w:rPr>
             </w:pPr>
-            <w:proofErr w:type="spellStart"/>
-            <w:r>
-              <w:rPr>
-                <w:rFonts w:ascii="Times New Roman" w:eastAsia="Times New Roman" w:hAnsi="Times New Roman" w:cs="Times New Roman"/>
-                <w:color w:val="000000"/>
-                <w:sz w:val="24"/>
-                <w:szCs w:val="24"/>
-                <w:lang w:eastAsia="en-CA"/>
-              </w:rPr>
-              <w:t>getCoursesFromDB</w:t>
-            </w:r>
-            <w:proofErr w:type="spellEnd"/>
-            <w:r>
-              <w:rPr>
-                <w:rFonts w:ascii="Times New Roman" w:eastAsia="Times New Roman" w:hAnsi="Times New Roman" w:cs="Times New Roman"/>
-                <w:color w:val="000000"/>
-                <w:sz w:val="24"/>
-                <w:szCs w:val="24"/>
-                <w:lang w:eastAsia="en-CA"/>
-              </w:rPr>
-              <w:t>(): void</w:t>
+            <w:r>
+              <w:rPr>
+                <w:rFonts w:ascii="Times New Roman" w:eastAsia="Times New Roman" w:hAnsi="Times New Roman" w:cs="Times New Roman"/>
+                <w:color w:val="000000"/>
+                <w:sz w:val="24"/>
+                <w:szCs w:val="24"/>
+                <w:lang w:eastAsia="en-CA"/>
+              </w:rPr>
+              <w:t>getCoursesFromDB(): void</w:t>
             </w:r>
           </w:p>
           <w:p>
@@ -5353,40 +4775,16 @@
                 <w:lang w:eastAsia="en-CA"/>
               </w:rPr>
             </w:pPr>
-            <w:proofErr w:type="spellStart"/>
-            <w:r>
-              <w:rPr>
-                <w:rFonts w:ascii="Times New Roman" w:eastAsia="Times New Roman" w:hAnsi="Times New Roman" w:cs="Times New Roman"/>
-                <w:color w:val="000000"/>
-                <w:sz w:val="24"/>
-                <w:szCs w:val="24"/>
-                <w:lang w:eastAsia="en-CA"/>
-              </w:rPr>
-              <w:t>addCourseInDB</w:t>
-            </w:r>
-            <w:proofErr w:type="spellEnd"/>
-            <w:r>
-              <w:rPr>
-                <w:rFonts w:ascii="Times New Roman" w:eastAsia="Times New Roman" w:hAnsi="Times New Roman" w:cs="Times New Roman"/>
-                <w:color w:val="000000"/>
-                <w:sz w:val="24"/>
-                <w:szCs w:val="24"/>
-                <w:lang w:eastAsia="en-CA"/>
-              </w:rPr>
-              <w:t xml:space="preserve">(JSON) : </w:t>
-            </w:r>
-            <w:proofErr w:type="spellStart"/>
-            <w:r>
-              <w:rPr>
-                <w:rFonts w:ascii="Times New Roman" w:eastAsia="Times New Roman" w:hAnsi="Times New Roman" w:cs="Times New Roman"/>
-                <w:color w:val="000000"/>
-                <w:sz w:val="24"/>
-                <w:szCs w:val="24"/>
-                <w:lang w:eastAsia="en-CA"/>
-              </w:rPr>
-              <w:t>boolean</w:t>
-            </w:r>
-            <w:proofErr w:type="spellEnd"/>
+            <w:r>
+              <w:rPr>
+                <w:rFonts w:ascii="Times New Roman" w:eastAsia="Times New Roman" w:hAnsi="Times New Roman" w:cs="Times New Roman"/>
+                <w:color w:val="000000"/>
+                <w:sz w:val="24"/>
+                <w:szCs w:val="24"/>
+                <w:lang w:eastAsia="en-CA"/>
+              </w:rPr>
+              <w:t>addCourseInDB(JSON) : boolean</w:t>
+            </w:r>
           </w:p>
           <w:p>
             <w:pPr>
@@ -5521,20 +4919,8 @@
                 <w:szCs w:val="24"/>
                 <w:lang w:eastAsia="en-CA"/>
               </w:rPr>
-              <w:t xml:space="preserve">: </w:t>
-            </w:r>
-            <w:proofErr w:type="spellStart"/>
-            <w:r>
-              <w:rPr>
-                <w:rFonts w:ascii="Times New Roman" w:eastAsia="Times New Roman" w:hAnsi="Times New Roman" w:cs="Times New Roman"/>
-                <w:color w:val="000000"/>
-                <w:sz w:val="24"/>
-                <w:szCs w:val="24"/>
-                <w:lang w:eastAsia="en-CA"/>
-              </w:rPr>
-              <w:t>boolean</w:t>
-            </w:r>
-            <w:proofErr w:type="spellEnd"/>
+              <w:t>: boolean</w:t>
+            </w:r>
           </w:p>
           <w:p>
             <w:pPr>
@@ -5563,40 +4949,16 @@
                 <w:lang w:eastAsia="en-CA"/>
               </w:rPr>
             </w:pPr>
-            <w:proofErr w:type="spellStart"/>
-            <w:r>
-              <w:rPr>
-                <w:rFonts w:ascii="Times New Roman" w:eastAsia="Times New Roman" w:hAnsi="Times New Roman" w:cs="Times New Roman"/>
-                <w:color w:val="000000"/>
-                <w:sz w:val="24"/>
-                <w:szCs w:val="24"/>
-                <w:lang w:eastAsia="en-CA"/>
-              </w:rPr>
-              <w:t>dropCourseInDB</w:t>
-            </w:r>
-            <w:proofErr w:type="spellEnd"/>
-            <w:r>
-              <w:rPr>
-                <w:rFonts w:ascii="Times New Roman" w:eastAsia="Times New Roman" w:hAnsi="Times New Roman" w:cs="Times New Roman"/>
-                <w:color w:val="000000"/>
-                <w:sz w:val="24"/>
-                <w:szCs w:val="24"/>
-                <w:lang w:eastAsia="en-CA"/>
-              </w:rPr>
-              <w:t xml:space="preserve">(JSON) : </w:t>
-            </w:r>
-            <w:proofErr w:type="spellStart"/>
-            <w:r>
-              <w:rPr>
-                <w:rFonts w:ascii="Times New Roman" w:eastAsia="Times New Roman" w:hAnsi="Times New Roman" w:cs="Times New Roman"/>
-                <w:color w:val="000000"/>
-                <w:sz w:val="24"/>
-                <w:szCs w:val="24"/>
-                <w:lang w:eastAsia="en-CA"/>
-              </w:rPr>
-              <w:t>boolean</w:t>
-            </w:r>
-            <w:proofErr w:type="spellEnd"/>
+            <w:r>
+              <w:rPr>
+                <w:rFonts w:ascii="Times New Roman" w:eastAsia="Times New Roman" w:hAnsi="Times New Roman" w:cs="Times New Roman"/>
+                <w:color w:val="000000"/>
+                <w:sz w:val="24"/>
+                <w:szCs w:val="24"/>
+                <w:lang w:eastAsia="en-CA"/>
+              </w:rPr>
+              <w:t>dropCourseInDB(JSON) : boolean</w:t>
+            </w:r>
           </w:p>
           <w:p>
             <w:pPr>
@@ -5742,20 +5104,8 @@
                 <w:szCs w:val="24"/>
                 <w:lang w:eastAsia="en-CA"/>
               </w:rPr>
-              <w:t xml:space="preserve">: </w:t>
-            </w:r>
-            <w:proofErr w:type="spellStart"/>
-            <w:r>
-              <w:rPr>
-                <w:rFonts w:ascii="Times New Roman" w:eastAsia="Times New Roman" w:hAnsi="Times New Roman" w:cs="Times New Roman"/>
-                <w:color w:val="000000"/>
-                <w:sz w:val="24"/>
-                <w:szCs w:val="24"/>
-                <w:lang w:eastAsia="en-CA"/>
-              </w:rPr>
-              <w:t>boolean</w:t>
-            </w:r>
-            <w:proofErr w:type="spellEnd"/>
+              <w:t>: boolean</w:t>
+            </w:r>
           </w:p>
           <w:p>
             <w:pPr>
@@ -5784,40 +5134,16 @@
                 <w:lang w:eastAsia="en-CA"/>
               </w:rPr>
             </w:pPr>
-            <w:proofErr w:type="spellStart"/>
-            <w:r>
-              <w:rPr>
-                <w:rFonts w:ascii="Times New Roman" w:eastAsia="Times New Roman" w:hAnsi="Times New Roman" w:cs="Times New Roman"/>
-                <w:color w:val="000000"/>
-                <w:sz w:val="24"/>
-                <w:szCs w:val="24"/>
-                <w:lang w:eastAsia="en-CA"/>
-              </w:rPr>
-              <w:t>modifyCourseInDB</w:t>
-            </w:r>
-            <w:proofErr w:type="spellEnd"/>
-            <w:r>
-              <w:rPr>
-                <w:rFonts w:ascii="Times New Roman" w:eastAsia="Times New Roman" w:hAnsi="Times New Roman" w:cs="Times New Roman"/>
-                <w:color w:val="000000"/>
-                <w:sz w:val="24"/>
-                <w:szCs w:val="24"/>
-                <w:lang w:eastAsia="en-CA"/>
-              </w:rPr>
-              <w:t xml:space="preserve">(JSON) : </w:t>
-            </w:r>
-            <w:proofErr w:type="spellStart"/>
-            <w:r>
-              <w:rPr>
-                <w:rFonts w:ascii="Times New Roman" w:eastAsia="Times New Roman" w:hAnsi="Times New Roman" w:cs="Times New Roman"/>
-                <w:color w:val="000000"/>
-                <w:sz w:val="24"/>
-                <w:szCs w:val="24"/>
-                <w:lang w:eastAsia="en-CA"/>
-              </w:rPr>
-              <w:t>boolean</w:t>
-            </w:r>
-            <w:proofErr w:type="spellEnd"/>
+            <w:r>
+              <w:rPr>
+                <w:rFonts w:ascii="Times New Roman" w:eastAsia="Times New Roman" w:hAnsi="Times New Roman" w:cs="Times New Roman"/>
+                <w:color w:val="000000"/>
+                <w:sz w:val="24"/>
+                <w:szCs w:val="24"/>
+                <w:lang w:eastAsia="en-CA"/>
+              </w:rPr>
+              <w:t>modifyCourseInDB(JSON) : boolean</w:t>
+            </w:r>
           </w:p>
           <w:p>
             <w:pPr>
@@ -5963,20 +5289,8 @@
                 <w:szCs w:val="24"/>
                 <w:lang w:eastAsia="en-CA"/>
               </w:rPr>
-              <w:t xml:space="preserve">: </w:t>
-            </w:r>
-            <w:proofErr w:type="spellStart"/>
-            <w:r>
-              <w:rPr>
-                <w:rFonts w:ascii="Times New Roman" w:eastAsia="Times New Roman" w:hAnsi="Times New Roman" w:cs="Times New Roman"/>
-                <w:color w:val="000000"/>
-                <w:sz w:val="24"/>
-                <w:szCs w:val="24"/>
-                <w:lang w:eastAsia="en-CA"/>
-              </w:rPr>
-              <w:t>boolean</w:t>
-            </w:r>
-            <w:proofErr w:type="spellEnd"/>
+              <w:t>: boolean</w:t>
+            </w:r>
           </w:p>
           <w:p>
             <w:pPr>
@@ -6005,40 +5319,16 @@
                 <w:lang w:eastAsia="en-CA"/>
               </w:rPr>
             </w:pPr>
-            <w:proofErr w:type="spellStart"/>
-            <w:r>
-              <w:rPr>
-                <w:rFonts w:ascii="Times New Roman" w:eastAsia="Times New Roman" w:hAnsi="Times New Roman" w:cs="Times New Roman"/>
-                <w:color w:val="000000"/>
-                <w:sz w:val="24"/>
-                <w:szCs w:val="24"/>
-                <w:lang w:eastAsia="en-CA"/>
-              </w:rPr>
-              <w:t>modifySectionInDB</w:t>
-            </w:r>
-            <w:proofErr w:type="spellEnd"/>
-            <w:r>
-              <w:rPr>
-                <w:rFonts w:ascii="Times New Roman" w:eastAsia="Times New Roman" w:hAnsi="Times New Roman" w:cs="Times New Roman"/>
-                <w:color w:val="000000"/>
-                <w:sz w:val="24"/>
-                <w:szCs w:val="24"/>
-                <w:lang w:eastAsia="en-CA"/>
-              </w:rPr>
-              <w:t xml:space="preserve">(JSON) : </w:t>
-            </w:r>
-            <w:proofErr w:type="spellStart"/>
-            <w:r>
-              <w:rPr>
-                <w:rFonts w:ascii="Times New Roman" w:eastAsia="Times New Roman" w:hAnsi="Times New Roman" w:cs="Times New Roman"/>
-                <w:color w:val="000000"/>
-                <w:sz w:val="24"/>
-                <w:szCs w:val="24"/>
-                <w:lang w:eastAsia="en-CA"/>
-              </w:rPr>
-              <w:t>boolean</w:t>
-            </w:r>
-            <w:proofErr w:type="spellEnd"/>
+            <w:r>
+              <w:rPr>
+                <w:rFonts w:ascii="Times New Roman" w:eastAsia="Times New Roman" w:hAnsi="Times New Roman" w:cs="Times New Roman"/>
+                <w:color w:val="000000"/>
+                <w:sz w:val="24"/>
+                <w:szCs w:val="24"/>
+                <w:lang w:eastAsia="en-CA"/>
+              </w:rPr>
+              <w:t>modifySectionInDB(JSON) : boolean</w:t>
+            </w:r>
           </w:p>
           <w:p>
             <w:pPr>
@@ -6184,20 +5474,8 @@
                 <w:szCs w:val="24"/>
                 <w:lang w:eastAsia="en-CA"/>
               </w:rPr>
-              <w:t xml:space="preserve">: </w:t>
-            </w:r>
-            <w:proofErr w:type="spellStart"/>
-            <w:r>
-              <w:rPr>
-                <w:rFonts w:ascii="Times New Roman" w:eastAsia="Times New Roman" w:hAnsi="Times New Roman" w:cs="Times New Roman"/>
-                <w:color w:val="000000"/>
-                <w:sz w:val="24"/>
-                <w:szCs w:val="24"/>
-                <w:lang w:eastAsia="en-CA"/>
-              </w:rPr>
-              <w:t>boolean</w:t>
-            </w:r>
-            <w:proofErr w:type="spellEnd"/>
+              <w:t>: boolean</w:t>
+            </w:r>
           </w:p>
           <w:p>
             <w:pPr>
@@ -6226,40 +5504,16 @@
                 <w:lang w:eastAsia="en-CA"/>
               </w:rPr>
             </w:pPr>
-            <w:proofErr w:type="spellStart"/>
-            <w:r>
-              <w:rPr>
-                <w:rFonts w:ascii="Times New Roman" w:eastAsia="Times New Roman" w:hAnsi="Times New Roman" w:cs="Times New Roman"/>
-                <w:color w:val="000000"/>
-                <w:sz w:val="24"/>
-                <w:szCs w:val="24"/>
-                <w:lang w:eastAsia="en-CA"/>
-              </w:rPr>
-              <w:t>addSectionInDB</w:t>
-            </w:r>
-            <w:proofErr w:type="spellEnd"/>
-            <w:r>
-              <w:rPr>
-                <w:rFonts w:ascii="Times New Roman" w:eastAsia="Times New Roman" w:hAnsi="Times New Roman" w:cs="Times New Roman"/>
-                <w:color w:val="000000"/>
-                <w:sz w:val="24"/>
-                <w:szCs w:val="24"/>
-                <w:lang w:eastAsia="en-CA"/>
-              </w:rPr>
-              <w:t xml:space="preserve">(JSON) : </w:t>
-            </w:r>
-            <w:proofErr w:type="spellStart"/>
-            <w:r>
-              <w:rPr>
-                <w:rFonts w:ascii="Times New Roman" w:eastAsia="Times New Roman" w:hAnsi="Times New Roman" w:cs="Times New Roman"/>
-                <w:color w:val="000000"/>
-                <w:sz w:val="24"/>
-                <w:szCs w:val="24"/>
-                <w:lang w:eastAsia="en-CA"/>
-              </w:rPr>
-              <w:t>boolean</w:t>
-            </w:r>
-            <w:proofErr w:type="spellEnd"/>
+            <w:r>
+              <w:rPr>
+                <w:rFonts w:ascii="Times New Roman" w:eastAsia="Times New Roman" w:hAnsi="Times New Roman" w:cs="Times New Roman"/>
+                <w:color w:val="000000"/>
+                <w:sz w:val="24"/>
+                <w:szCs w:val="24"/>
+                <w:lang w:eastAsia="en-CA"/>
+              </w:rPr>
+              <w:t>addSectionInDB(JSON) : boolean</w:t>
+            </w:r>
           </w:p>
           <w:p>
             <w:pPr>
@@ -6405,20 +5659,8 @@
                 <w:szCs w:val="24"/>
                 <w:lang w:eastAsia="en-CA"/>
               </w:rPr>
-              <w:t xml:space="preserve">: </w:t>
-            </w:r>
-            <w:proofErr w:type="spellStart"/>
-            <w:r>
-              <w:rPr>
-                <w:rFonts w:ascii="Times New Roman" w:eastAsia="Times New Roman" w:hAnsi="Times New Roman" w:cs="Times New Roman"/>
-                <w:color w:val="000000"/>
-                <w:sz w:val="24"/>
-                <w:szCs w:val="24"/>
-                <w:lang w:eastAsia="en-CA"/>
-              </w:rPr>
-              <w:t>boolean</w:t>
-            </w:r>
-            <w:proofErr w:type="spellEnd"/>
+              <w:t>: boolean</w:t>
+            </w:r>
           </w:p>
           <w:p>
             <w:pPr>
@@ -6447,40 +5689,16 @@
                 <w:lang w:eastAsia="en-CA"/>
               </w:rPr>
             </w:pPr>
-            <w:proofErr w:type="spellStart"/>
-            <w:r>
-              <w:rPr>
-                <w:rFonts w:ascii="Times New Roman" w:eastAsia="Times New Roman" w:hAnsi="Times New Roman" w:cs="Times New Roman"/>
-                <w:color w:val="000000"/>
-                <w:sz w:val="24"/>
-                <w:szCs w:val="24"/>
-                <w:lang w:eastAsia="en-CA"/>
-              </w:rPr>
-              <w:t>dropSectionInDB</w:t>
-            </w:r>
-            <w:proofErr w:type="spellEnd"/>
-            <w:r>
-              <w:rPr>
-                <w:rFonts w:ascii="Times New Roman" w:eastAsia="Times New Roman" w:hAnsi="Times New Roman" w:cs="Times New Roman"/>
-                <w:color w:val="000000"/>
-                <w:sz w:val="24"/>
-                <w:szCs w:val="24"/>
-                <w:lang w:eastAsia="en-CA"/>
-              </w:rPr>
-              <w:t xml:space="preserve">(JSON) : </w:t>
-            </w:r>
-            <w:proofErr w:type="spellStart"/>
-            <w:r>
-              <w:rPr>
-                <w:rFonts w:ascii="Times New Roman" w:eastAsia="Times New Roman" w:hAnsi="Times New Roman" w:cs="Times New Roman"/>
-                <w:color w:val="000000"/>
-                <w:sz w:val="24"/>
-                <w:szCs w:val="24"/>
-                <w:lang w:eastAsia="en-CA"/>
-              </w:rPr>
-              <w:t>boolean</w:t>
-            </w:r>
-            <w:proofErr w:type="spellEnd"/>
+            <w:r>
+              <w:rPr>
+                <w:rFonts w:ascii="Times New Roman" w:eastAsia="Times New Roman" w:hAnsi="Times New Roman" w:cs="Times New Roman"/>
+                <w:color w:val="000000"/>
+                <w:sz w:val="24"/>
+                <w:szCs w:val="24"/>
+                <w:lang w:eastAsia="en-CA"/>
+              </w:rPr>
+              <w:t>dropSectionInDB(JSON) : boolean</w:t>
+            </w:r>
           </w:p>
           <w:p>
             <w:pPr>
@@ -6626,20 +5844,8 @@
                 <w:szCs w:val="24"/>
                 <w:lang w:eastAsia="en-CA"/>
               </w:rPr>
-              <w:t xml:space="preserve">: </w:t>
-            </w:r>
-            <w:proofErr w:type="spellStart"/>
-            <w:r>
-              <w:rPr>
-                <w:rFonts w:ascii="Times New Roman" w:eastAsia="Times New Roman" w:hAnsi="Times New Roman" w:cs="Times New Roman"/>
-                <w:color w:val="000000"/>
-                <w:sz w:val="24"/>
-                <w:szCs w:val="24"/>
-                <w:lang w:eastAsia="en-CA"/>
-              </w:rPr>
-              <w:t>boolean</w:t>
-            </w:r>
-            <w:proofErr w:type="spellEnd"/>
+              <w:t>: boolean</w:t>
+            </w:r>
           </w:p>
         </w:tc>
       </w:tr>
@@ -6686,7 +5892,6 @@
           <w:lang w:eastAsia="en-CA"/>
         </w:rPr>
       </w:pPr>
-      <w:proofErr w:type="spellStart"/>
       <w:r>
         <w:rPr>
           <w:rFonts w:ascii="Times New Roman" w:eastAsia="Times New Roman" w:hAnsi="Times New Roman" w:cs="Times New Roman"/>
@@ -6697,7 +5902,6 @@
         </w:rPr>
         <w:t>CourseAvailability</w:t>
       </w:r>
-      <w:proofErr w:type="spellEnd"/>
     </w:p>
     <w:p>
       <w:pPr>
@@ -6866,7 +6070,17 @@
                 <w:szCs w:val="24"/>
                 <w:lang w:eastAsia="en-CA"/>
               </w:rPr>
-              <w:t>Scheduler Student, User Student, Course</w:t>
+              <w:t>Scheduler_</w:t>
+            </w:r>
+            <w:r>
+              <w:rPr>
+                <w:rFonts w:ascii="Times New Roman" w:eastAsia="Times New Roman" w:hAnsi="Times New Roman" w:cs="Times New Roman"/>
+                <w:color w:val="000000"/>
+                <w:sz w:val="24"/>
+                <w:szCs w:val="24"/>
+                <w:lang w:eastAsia="en-CA"/>
+              </w:rPr>
+              <w:t>Student, User Student, Course</w:t>
             </w:r>
           </w:p>
         </w:tc>
@@ -6957,27 +6171,15 @@
                 <w:lang w:eastAsia="en-CA"/>
               </w:rPr>
             </w:pPr>
-            <w:proofErr w:type="spellStart"/>
-            <w:r>
-              <w:rPr>
-                <w:rFonts w:ascii="Times New Roman" w:eastAsia="Times New Roman" w:hAnsi="Times New Roman" w:cs="Times New Roman"/>
-                <w:color w:val="000000"/>
-                <w:sz w:val="24"/>
-                <w:szCs w:val="24"/>
-                <w:lang w:eastAsia="en-CA"/>
-              </w:rPr>
-              <w:t>getTakenCourses</w:t>
-            </w:r>
-            <w:proofErr w:type="spellEnd"/>
-            <w:r>
-              <w:rPr>
-                <w:rFonts w:ascii="Times New Roman" w:eastAsia="Times New Roman" w:hAnsi="Times New Roman" w:cs="Times New Roman"/>
-                <w:color w:val="000000"/>
-                <w:sz w:val="24"/>
-                <w:szCs w:val="24"/>
-                <w:lang w:eastAsia="en-CA"/>
-              </w:rPr>
-              <w:t>(User) : Course[]</w:t>
+            <w:r>
+              <w:rPr>
+                <w:rFonts w:ascii="Times New Roman" w:eastAsia="Times New Roman" w:hAnsi="Times New Roman" w:cs="Times New Roman"/>
+                <w:color w:val="000000"/>
+                <w:sz w:val="24"/>
+                <w:szCs w:val="24"/>
+                <w:lang w:eastAsia="en-CA"/>
+              </w:rPr>
+              <w:t>getTakenCourses(User) : Course[]</w:t>
             </w:r>
           </w:p>
           <w:p>
@@ -7154,27 +6356,15 @@
                 <w:lang w:eastAsia="en-CA"/>
               </w:rPr>
             </w:pPr>
-            <w:proofErr w:type="spellStart"/>
-            <w:r>
-              <w:rPr>
-                <w:rFonts w:ascii="Times New Roman" w:eastAsia="Times New Roman" w:hAnsi="Times New Roman" w:cs="Times New Roman"/>
-                <w:color w:val="000000"/>
-                <w:sz w:val="24"/>
-                <w:szCs w:val="24"/>
-                <w:lang w:eastAsia="en-CA"/>
-              </w:rPr>
-              <w:t>getNeededCourses</w:t>
-            </w:r>
-            <w:proofErr w:type="spellEnd"/>
-            <w:r>
-              <w:rPr>
-                <w:rFonts w:ascii="Times New Roman" w:eastAsia="Times New Roman" w:hAnsi="Times New Roman" w:cs="Times New Roman"/>
-                <w:color w:val="000000"/>
-                <w:sz w:val="24"/>
-                <w:szCs w:val="24"/>
-                <w:lang w:eastAsia="en-CA"/>
-              </w:rPr>
-              <w:t>(User) : Course[]</w:t>
+            <w:r>
+              <w:rPr>
+                <w:rFonts w:ascii="Times New Roman" w:eastAsia="Times New Roman" w:hAnsi="Times New Roman" w:cs="Times New Roman"/>
+                <w:color w:val="000000"/>
+                <w:sz w:val="24"/>
+                <w:szCs w:val="24"/>
+                <w:lang w:eastAsia="en-CA"/>
+              </w:rPr>
+              <w:t>getNeededCourses(User) : Course[]</w:t>
             </w:r>
           </w:p>
           <w:p>
@@ -7351,27 +6541,15 @@
                 <w:lang w:eastAsia="en-CA"/>
               </w:rPr>
             </w:pPr>
-            <w:proofErr w:type="spellStart"/>
-            <w:r>
-              <w:rPr>
-                <w:rFonts w:ascii="Times New Roman" w:eastAsia="Times New Roman" w:hAnsi="Times New Roman" w:cs="Times New Roman"/>
-                <w:color w:val="000000"/>
-                <w:sz w:val="24"/>
-                <w:szCs w:val="24"/>
-                <w:lang w:eastAsia="en-CA"/>
-              </w:rPr>
-              <w:t>getCoursesFromBD</w:t>
-            </w:r>
-            <w:proofErr w:type="spellEnd"/>
-            <w:r>
-              <w:rPr>
-                <w:rFonts w:ascii="Times New Roman" w:eastAsia="Times New Roman" w:hAnsi="Times New Roman" w:cs="Times New Roman"/>
-                <w:color w:val="000000"/>
-                <w:sz w:val="24"/>
-                <w:szCs w:val="24"/>
-                <w:lang w:eastAsia="en-CA"/>
-              </w:rPr>
-              <w:t>() : void</w:t>
+            <w:r>
+              <w:rPr>
+                <w:rFonts w:ascii="Times New Roman" w:eastAsia="Times New Roman" w:hAnsi="Times New Roman" w:cs="Times New Roman"/>
+                <w:color w:val="000000"/>
+                <w:sz w:val="24"/>
+                <w:szCs w:val="24"/>
+                <w:lang w:eastAsia="en-CA"/>
+              </w:rPr>
+              <w:t>getCoursesFromBD() : void</w:t>
             </w:r>
           </w:p>
           <w:p>
@@ -7548,27 +6726,15 @@
                 <w:lang w:eastAsia="en-CA"/>
               </w:rPr>
             </w:pPr>
-            <w:proofErr w:type="spellStart"/>
-            <w:r>
-              <w:rPr>
-                <w:rFonts w:ascii="Times New Roman" w:eastAsia="Times New Roman" w:hAnsi="Times New Roman" w:cs="Times New Roman"/>
-                <w:color w:val="000000"/>
-                <w:sz w:val="24"/>
-                <w:szCs w:val="24"/>
-                <w:lang w:eastAsia="en-CA"/>
-              </w:rPr>
-              <w:t>getSectionsForCourse</w:t>
-            </w:r>
-            <w:proofErr w:type="spellEnd"/>
-            <w:r>
-              <w:rPr>
-                <w:rFonts w:ascii="Times New Roman" w:eastAsia="Times New Roman" w:hAnsi="Times New Roman" w:cs="Times New Roman"/>
-                <w:color w:val="000000"/>
-                <w:sz w:val="24"/>
-                <w:szCs w:val="24"/>
-                <w:lang w:eastAsia="en-CA"/>
-              </w:rPr>
-              <w:t>(String) : Section[]</w:t>
+            <w:r>
+              <w:rPr>
+                <w:rFonts w:ascii="Times New Roman" w:eastAsia="Times New Roman" w:hAnsi="Times New Roman" w:cs="Times New Roman"/>
+                <w:color w:val="000000"/>
+                <w:sz w:val="24"/>
+                <w:szCs w:val="24"/>
+                <w:lang w:eastAsia="en-CA"/>
+              </w:rPr>
+              <w:t>getSectionsForCourse(String) : Section[]</w:t>
             </w:r>
           </w:p>
           <w:p>
@@ -7750,29 +6916,7 @@
           <w:szCs w:val="24"/>
           <w:lang w:eastAsia="en-CA"/>
         </w:rPr>
-        <w:t xml:space="preserve">The Course attributes are </w:t>
-      </w:r>
-      <w:proofErr w:type="gramStart"/>
-      <w:r>
-        <w:rPr>
-          <w:rFonts w:ascii="Times New Roman" w:eastAsia="Times New Roman" w:hAnsi="Times New Roman" w:cs="Times New Roman"/>
-          <w:color w:val="000000"/>
-          <w:sz w:val="24"/>
-          <w:szCs w:val="24"/>
-          <w:lang w:eastAsia="en-CA"/>
-        </w:rPr>
-        <w:t>accessed  in</w:t>
-      </w:r>
-      <w:proofErr w:type="gramEnd"/>
-      <w:r>
-        <w:rPr>
-          <w:rFonts w:ascii="Times New Roman" w:eastAsia="Times New Roman" w:hAnsi="Times New Roman" w:cs="Times New Roman"/>
-          <w:color w:val="000000"/>
-          <w:sz w:val="24"/>
-          <w:szCs w:val="24"/>
-          <w:lang w:eastAsia="en-CA"/>
-        </w:rPr>
-        <w:t xml:space="preserve"> order to create the schedule, more importantly they provide a list of Sections.</w:t>
+        <w:t>The Course attributes are accessed  in order to create the schedule, more importantly they provide a list of Sections.</w:t>
       </w:r>
     </w:p>
     <w:p>
@@ -7969,27 +7113,15 @@
                 <w:lang w:eastAsia="en-CA"/>
               </w:rPr>
             </w:pPr>
-            <w:proofErr w:type="spellStart"/>
-            <w:r>
-              <w:rPr>
-                <w:rFonts w:ascii="Times New Roman" w:eastAsia="Times New Roman" w:hAnsi="Times New Roman" w:cs="Times New Roman"/>
-                <w:color w:val="000000"/>
-                <w:sz w:val="24"/>
-                <w:szCs w:val="24"/>
-                <w:lang w:eastAsia="en-CA"/>
-              </w:rPr>
-              <w:t>getName</w:t>
-            </w:r>
-            <w:proofErr w:type="spellEnd"/>
-            <w:r>
-              <w:rPr>
-                <w:rFonts w:ascii="Times New Roman" w:eastAsia="Times New Roman" w:hAnsi="Times New Roman" w:cs="Times New Roman"/>
-                <w:color w:val="000000"/>
-                <w:sz w:val="24"/>
-                <w:szCs w:val="24"/>
-                <w:lang w:eastAsia="en-CA"/>
-              </w:rPr>
-              <w:t>(): String</w:t>
+            <w:r>
+              <w:rPr>
+                <w:rFonts w:ascii="Times New Roman" w:eastAsia="Times New Roman" w:hAnsi="Times New Roman" w:cs="Times New Roman"/>
+                <w:color w:val="000000"/>
+                <w:sz w:val="24"/>
+                <w:szCs w:val="24"/>
+                <w:lang w:eastAsia="en-CA"/>
+              </w:rPr>
+              <w:t>getName(): String</w:t>
             </w:r>
           </w:p>
           <w:p>
@@ -8166,40 +7298,16 @@
                 <w:lang w:eastAsia="en-CA"/>
               </w:rPr>
             </w:pPr>
-            <w:proofErr w:type="spellStart"/>
-            <w:r>
-              <w:rPr>
-                <w:rFonts w:ascii="Times New Roman" w:eastAsia="Times New Roman" w:hAnsi="Times New Roman" w:cs="Times New Roman"/>
-                <w:color w:val="000000"/>
-                <w:sz w:val="24"/>
-                <w:szCs w:val="24"/>
-                <w:lang w:eastAsia="en-CA"/>
-              </w:rPr>
-              <w:t>getNumber</w:t>
-            </w:r>
-            <w:proofErr w:type="spellEnd"/>
-            <w:r>
-              <w:rPr>
-                <w:rFonts w:ascii="Times New Roman" w:eastAsia="Times New Roman" w:hAnsi="Times New Roman" w:cs="Times New Roman"/>
-                <w:color w:val="000000"/>
-                <w:sz w:val="24"/>
-                <w:szCs w:val="24"/>
-                <w:lang w:eastAsia="en-CA"/>
-              </w:rPr>
-              <w:t xml:space="preserve">(): </w:t>
-            </w:r>
-            <w:proofErr w:type="spellStart"/>
-            <w:r>
-              <w:rPr>
-                <w:rFonts w:ascii="Times New Roman" w:eastAsia="Times New Roman" w:hAnsi="Times New Roman" w:cs="Times New Roman"/>
-                <w:color w:val="000000"/>
-                <w:sz w:val="24"/>
-                <w:szCs w:val="24"/>
-                <w:lang w:eastAsia="en-CA"/>
-              </w:rPr>
-              <w:t>int</w:t>
-            </w:r>
-            <w:proofErr w:type="spellEnd"/>
+            <w:r>
+              <w:rPr>
+                <w:rFonts w:ascii="Times New Roman" w:eastAsia="Times New Roman" w:hAnsi="Times New Roman" w:cs="Times New Roman"/>
+                <w:color w:val="000000"/>
+                <w:sz w:val="24"/>
+                <w:szCs w:val="24"/>
+                <w:lang w:eastAsia="en-CA"/>
+              </w:rPr>
+              <w:t>getNumber(): int</w:t>
+            </w:r>
           </w:p>
           <w:p>
             <w:pPr>
@@ -8345,20 +7453,8 @@
                 <w:szCs w:val="24"/>
                 <w:lang w:eastAsia="en-CA"/>
               </w:rPr>
-              <w:t xml:space="preserve">: </w:t>
-            </w:r>
-            <w:proofErr w:type="spellStart"/>
-            <w:r>
-              <w:rPr>
-                <w:rFonts w:ascii="Times New Roman" w:eastAsia="Times New Roman" w:hAnsi="Times New Roman" w:cs="Times New Roman"/>
-                <w:color w:val="000000"/>
-                <w:sz w:val="24"/>
-                <w:szCs w:val="24"/>
-                <w:lang w:eastAsia="en-CA"/>
-              </w:rPr>
-              <w:t>int</w:t>
-            </w:r>
-            <w:proofErr w:type="spellEnd"/>
+              <w:t>: int</w:t>
+            </w:r>
           </w:p>
           <w:p>
             <w:pPr>
@@ -8387,27 +7483,15 @@
                 <w:lang w:eastAsia="en-CA"/>
               </w:rPr>
             </w:pPr>
-            <w:proofErr w:type="spellStart"/>
-            <w:r>
-              <w:rPr>
-                <w:rFonts w:ascii="Times New Roman" w:eastAsia="Times New Roman" w:hAnsi="Times New Roman" w:cs="Times New Roman"/>
-                <w:color w:val="000000"/>
-                <w:sz w:val="24"/>
-                <w:szCs w:val="24"/>
-                <w:lang w:eastAsia="en-CA"/>
-              </w:rPr>
-              <w:t>getPrereqs</w:t>
-            </w:r>
-            <w:proofErr w:type="spellEnd"/>
-            <w:r>
-              <w:rPr>
-                <w:rFonts w:ascii="Times New Roman" w:eastAsia="Times New Roman" w:hAnsi="Times New Roman" w:cs="Times New Roman"/>
-                <w:color w:val="000000"/>
-                <w:sz w:val="24"/>
-                <w:szCs w:val="24"/>
-                <w:lang w:eastAsia="en-CA"/>
-              </w:rPr>
-              <w:t>(): Courses[]</w:t>
+            <w:r>
+              <w:rPr>
+                <w:rFonts w:ascii="Times New Roman" w:eastAsia="Times New Roman" w:hAnsi="Times New Roman" w:cs="Times New Roman"/>
+                <w:color w:val="000000"/>
+                <w:sz w:val="24"/>
+                <w:szCs w:val="24"/>
+                <w:lang w:eastAsia="en-CA"/>
+              </w:rPr>
+              <w:t>getPrereqs(): Courses[]</w:t>
             </w:r>
           </w:p>
           <w:p>
@@ -8584,27 +7668,15 @@
                 <w:lang w:eastAsia="en-CA"/>
               </w:rPr>
             </w:pPr>
-            <w:proofErr w:type="spellStart"/>
-            <w:r>
-              <w:rPr>
-                <w:rFonts w:ascii="Times New Roman" w:eastAsia="Times New Roman" w:hAnsi="Times New Roman" w:cs="Times New Roman"/>
-                <w:color w:val="000000"/>
-                <w:sz w:val="24"/>
-                <w:szCs w:val="24"/>
-                <w:lang w:eastAsia="en-CA"/>
-              </w:rPr>
-              <w:t>getLectures</w:t>
-            </w:r>
-            <w:proofErr w:type="spellEnd"/>
-            <w:r>
-              <w:rPr>
-                <w:rFonts w:ascii="Times New Roman" w:eastAsia="Times New Roman" w:hAnsi="Times New Roman" w:cs="Times New Roman"/>
-                <w:color w:val="000000"/>
-                <w:sz w:val="24"/>
-                <w:szCs w:val="24"/>
-                <w:lang w:eastAsia="en-CA"/>
-              </w:rPr>
-              <w:t>(): Section[]</w:t>
+            <w:r>
+              <w:rPr>
+                <w:rFonts w:ascii="Times New Roman" w:eastAsia="Times New Roman" w:hAnsi="Times New Roman" w:cs="Times New Roman"/>
+                <w:color w:val="000000"/>
+                <w:sz w:val="24"/>
+                <w:szCs w:val="24"/>
+                <w:lang w:eastAsia="en-CA"/>
+              </w:rPr>
+              <w:t>getLectures(): Section[]</w:t>
             </w:r>
           </w:p>
           <w:p>
@@ -8781,27 +7853,15 @@
                 <w:lang w:eastAsia="en-CA"/>
               </w:rPr>
             </w:pPr>
-            <w:proofErr w:type="spellStart"/>
-            <w:r>
-              <w:rPr>
-                <w:rFonts w:ascii="Times New Roman" w:eastAsia="Times New Roman" w:hAnsi="Times New Roman" w:cs="Times New Roman"/>
-                <w:color w:val="000000"/>
-                <w:sz w:val="24"/>
-                <w:szCs w:val="24"/>
-                <w:lang w:eastAsia="en-CA"/>
-              </w:rPr>
-              <w:t>getTutorial</w:t>
-            </w:r>
-            <w:proofErr w:type="spellEnd"/>
-            <w:r>
-              <w:rPr>
-                <w:rFonts w:ascii="Times New Roman" w:eastAsia="Times New Roman" w:hAnsi="Times New Roman" w:cs="Times New Roman"/>
-                <w:color w:val="000000"/>
-                <w:sz w:val="24"/>
-                <w:szCs w:val="24"/>
-                <w:lang w:eastAsia="en-CA"/>
-              </w:rPr>
-              <w:t>(): Section[]</w:t>
+            <w:r>
+              <w:rPr>
+                <w:rFonts w:ascii="Times New Roman" w:eastAsia="Times New Roman" w:hAnsi="Times New Roman" w:cs="Times New Roman"/>
+                <w:color w:val="000000"/>
+                <w:sz w:val="24"/>
+                <w:szCs w:val="24"/>
+                <w:lang w:eastAsia="en-CA"/>
+              </w:rPr>
+              <w:t>getTutorial(): Section[]</w:t>
             </w:r>
           </w:p>
           <w:p>
@@ -8978,27 +8038,15 @@
                 <w:lang w:eastAsia="en-CA"/>
               </w:rPr>
             </w:pPr>
-            <w:proofErr w:type="spellStart"/>
-            <w:r>
-              <w:rPr>
-                <w:rFonts w:ascii="Times New Roman" w:eastAsia="Times New Roman" w:hAnsi="Times New Roman" w:cs="Times New Roman"/>
-                <w:color w:val="000000"/>
-                <w:sz w:val="24"/>
-                <w:szCs w:val="24"/>
-                <w:lang w:eastAsia="en-CA"/>
-              </w:rPr>
-              <w:t>getLabs</w:t>
-            </w:r>
-            <w:proofErr w:type="spellEnd"/>
-            <w:r>
-              <w:rPr>
-                <w:rFonts w:ascii="Times New Roman" w:eastAsia="Times New Roman" w:hAnsi="Times New Roman" w:cs="Times New Roman"/>
-                <w:color w:val="000000"/>
-                <w:sz w:val="24"/>
-                <w:szCs w:val="24"/>
-                <w:lang w:eastAsia="en-CA"/>
-              </w:rPr>
-              <w:t>(): Section[]</w:t>
+            <w:r>
+              <w:rPr>
+                <w:rFonts w:ascii="Times New Roman" w:eastAsia="Times New Roman" w:hAnsi="Times New Roman" w:cs="Times New Roman"/>
+                <w:color w:val="000000"/>
+                <w:sz w:val="24"/>
+                <w:szCs w:val="24"/>
+                <w:lang w:eastAsia="en-CA"/>
+              </w:rPr>
+              <w:t>getLabs(): Section[]</w:t>
             </w:r>
           </w:p>
           <w:p>
@@ -9377,27 +8425,15 @@
                 <w:lang w:eastAsia="en-CA"/>
               </w:rPr>
             </w:pPr>
-            <w:proofErr w:type="spellStart"/>
-            <w:r>
-              <w:rPr>
-                <w:rFonts w:ascii="Times New Roman" w:eastAsia="Times New Roman" w:hAnsi="Times New Roman" w:cs="Times New Roman"/>
-                <w:color w:val="000000"/>
-                <w:sz w:val="24"/>
-                <w:szCs w:val="24"/>
-                <w:lang w:eastAsia="en-CA"/>
-              </w:rPr>
-              <w:t>getSemester</w:t>
-            </w:r>
-            <w:proofErr w:type="spellEnd"/>
-            <w:r>
-              <w:rPr>
-                <w:rFonts w:ascii="Times New Roman" w:eastAsia="Times New Roman" w:hAnsi="Times New Roman" w:cs="Times New Roman"/>
-                <w:color w:val="000000"/>
-                <w:sz w:val="24"/>
-                <w:szCs w:val="24"/>
-                <w:lang w:eastAsia="en-CA"/>
-              </w:rPr>
-              <w:t>(): String</w:t>
+            <w:r>
+              <w:rPr>
+                <w:rFonts w:ascii="Times New Roman" w:eastAsia="Times New Roman" w:hAnsi="Times New Roman" w:cs="Times New Roman"/>
+                <w:color w:val="000000"/>
+                <w:sz w:val="24"/>
+                <w:szCs w:val="24"/>
+                <w:lang w:eastAsia="en-CA"/>
+              </w:rPr>
+              <w:t>getSemester(): String</w:t>
             </w:r>
           </w:p>
           <w:p>
@@ -9592,7 +8628,6 @@
           <w:lang w:eastAsia="en-CA"/>
         </w:rPr>
       </w:pPr>
-      <w:proofErr w:type="spellStart"/>
       <w:r>
         <w:rPr>
           <w:rFonts w:ascii="Times New Roman" w:eastAsia="Times New Roman" w:hAnsi="Times New Roman" w:cs="Times New Roman"/>
@@ -9603,7 +8638,6 @@
         </w:rPr>
         <w:t>PreferenceImplementation</w:t>
       </w:r>
-      <w:proofErr w:type="spellEnd"/>
     </w:p>
     <w:p>
       <w:pPr>
@@ -9740,7 +8774,17 @@
                 <w:szCs w:val="24"/>
                 <w:lang w:eastAsia="en-CA"/>
               </w:rPr>
-              <w:t>Scheduler Student, User</w:t>
+              <w:t>Scheduler_</w:t>
+            </w:r>
+            <w:r>
+              <w:rPr>
+                <w:rFonts w:ascii="Times New Roman" w:eastAsia="Times New Roman" w:hAnsi="Times New Roman" w:cs="Times New Roman"/>
+                <w:color w:val="000000"/>
+                <w:sz w:val="24"/>
+                <w:szCs w:val="24"/>
+                <w:lang w:eastAsia="en-CA"/>
+              </w:rPr>
+              <w:t>Student, User</w:t>
             </w:r>
           </w:p>
         </w:tc>
@@ -9831,27 +8875,15 @@
                 <w:lang w:eastAsia="en-CA"/>
               </w:rPr>
             </w:pPr>
-            <w:proofErr w:type="spellStart"/>
-            <w:r>
-              <w:rPr>
-                <w:rFonts w:ascii="Times New Roman" w:eastAsia="Times New Roman" w:hAnsi="Times New Roman" w:cs="Times New Roman"/>
-                <w:color w:val="000000"/>
-                <w:sz w:val="24"/>
-                <w:szCs w:val="24"/>
-                <w:lang w:eastAsia="en-CA"/>
-              </w:rPr>
-              <w:t>getPreferences</w:t>
-            </w:r>
-            <w:proofErr w:type="spellEnd"/>
-            <w:r>
-              <w:rPr>
-                <w:rFonts w:ascii="Times New Roman" w:eastAsia="Times New Roman" w:hAnsi="Times New Roman" w:cs="Times New Roman"/>
-                <w:color w:val="000000"/>
-                <w:sz w:val="24"/>
-                <w:szCs w:val="24"/>
-                <w:lang w:eastAsia="en-CA"/>
-              </w:rPr>
-              <w:t>(User) : Preferences</w:t>
+            <w:r>
+              <w:rPr>
+                <w:rFonts w:ascii="Times New Roman" w:eastAsia="Times New Roman" w:hAnsi="Times New Roman" w:cs="Times New Roman"/>
+                <w:color w:val="000000"/>
+                <w:sz w:val="24"/>
+                <w:szCs w:val="24"/>
+                <w:lang w:eastAsia="en-CA"/>
+              </w:rPr>
+              <w:t>getPreferences(User) : Preferences</w:t>
             </w:r>
           </w:p>
           <w:p>
@@ -10046,7 +9078,6 @@
           <w:lang w:eastAsia="en-CA"/>
         </w:rPr>
       </w:pPr>
-      <w:proofErr w:type="spellStart"/>
       <w:r>
         <w:rPr>
           <w:rFonts w:ascii="Times New Roman" w:eastAsia="Times New Roman" w:hAnsi="Times New Roman" w:cs="Times New Roman"/>
@@ -10057,7 +9088,6 @@
         </w:rPr>
         <w:t>ScheduleGeneration</w:t>
       </w:r>
-      <w:proofErr w:type="spellEnd"/>
     </w:p>
     <w:p>
       <w:pPr>
@@ -10088,29 +9118,7 @@
           <w:szCs w:val="24"/>
           <w:lang w:eastAsia="en-CA"/>
         </w:rPr>
-        <w:t xml:space="preserve">The schedule generation interface is a combination of the course availability and the preferences of a student. A schedule is generated from a list of sections for the courses to be taken that are offered during the semester and have times corresponding with preferences. The </w:t>
-      </w:r>
-      <w:proofErr w:type="spellStart"/>
-      <w:r>
-        <w:rPr>
-          <w:rFonts w:ascii="Times New Roman" w:eastAsia="Times New Roman" w:hAnsi="Times New Roman" w:cs="Times New Roman"/>
-          <w:color w:val="000000"/>
-          <w:sz w:val="24"/>
-          <w:szCs w:val="24"/>
-          <w:lang w:eastAsia="en-CA"/>
-        </w:rPr>
-        <w:t>Schedulegeneration</w:t>
-      </w:r>
-      <w:proofErr w:type="spellEnd"/>
-      <w:r>
-        <w:rPr>
-          <w:rFonts w:ascii="Times New Roman" w:eastAsia="Times New Roman" w:hAnsi="Times New Roman" w:cs="Times New Roman"/>
-          <w:color w:val="000000"/>
-          <w:sz w:val="24"/>
-          <w:szCs w:val="24"/>
-          <w:lang w:eastAsia="en-CA"/>
-        </w:rPr>
-        <w:t xml:space="preserve"> then chooses sections from the lists that fulfil the requirements to be added to a schedule until it is filled. This schedule can then be displayed with section information -times and classrooms. In order to modify the schedule, preferences or courses to be taken can be modified to generate a new schedule.</w:t>
+        <w:t>The schedule generation interface is a combination of the course availability and the preferences of a student. A schedule is generated from a list of sections for the courses to be taken that are offered during the semester and have times corresponding with preferences. The Schedulegeneration then chooses sections from the lists that fulfil the requirements to be added to a schedule until it is filled. This schedule can then be displayed with section information -times and classrooms. In order to modify the schedule, preferences or courses to be taken can be modified to generate a new schedule.</w:t>
       </w:r>
     </w:p>
     <w:p>
@@ -10216,7 +9224,19 @@
                 <w:szCs w:val="24"/>
                 <w:lang w:eastAsia="en-CA"/>
               </w:rPr>
-              <w:t>Scheduler Student, Student</w:t>
+              <w:t>Scheduler_</w:t>
+            </w:r>
+            <w:bookmarkStart w:id="0" w:name="_GoBack"/>
+            <w:bookmarkEnd w:id="0"/>
+            <w:r>
+              <w:rPr>
+                <w:rFonts w:ascii="Times New Roman" w:eastAsia="Times New Roman" w:hAnsi="Times New Roman" w:cs="Times New Roman"/>
+                <w:color w:val="000000"/>
+                <w:sz w:val="24"/>
+                <w:szCs w:val="24"/>
+                <w:lang w:eastAsia="en-CA"/>
+              </w:rPr>
+              <w:t>Student, Student</w:t>
             </w:r>
           </w:p>
         </w:tc>
@@ -10307,27 +9327,15 @@
                 <w:lang w:eastAsia="en-CA"/>
               </w:rPr>
             </w:pPr>
-            <w:proofErr w:type="spellStart"/>
-            <w:r>
-              <w:rPr>
-                <w:rFonts w:ascii="Times New Roman" w:eastAsia="Times New Roman" w:hAnsi="Times New Roman" w:cs="Times New Roman"/>
-                <w:color w:val="000000"/>
-                <w:sz w:val="24"/>
-                <w:szCs w:val="24"/>
-                <w:lang w:eastAsia="en-CA"/>
-              </w:rPr>
-              <w:t>generateSchedule</w:t>
-            </w:r>
-            <w:proofErr w:type="spellEnd"/>
-            <w:r>
-              <w:rPr>
-                <w:rFonts w:ascii="Times New Roman" w:eastAsia="Times New Roman" w:hAnsi="Times New Roman" w:cs="Times New Roman"/>
-                <w:color w:val="000000"/>
-                <w:sz w:val="24"/>
-                <w:szCs w:val="24"/>
-                <w:lang w:eastAsia="en-CA"/>
-              </w:rPr>
-              <w:t>(Student) : void</w:t>
+            <w:r>
+              <w:rPr>
+                <w:rFonts w:ascii="Times New Roman" w:eastAsia="Times New Roman" w:hAnsi="Times New Roman" w:cs="Times New Roman"/>
+                <w:color w:val="000000"/>
+                <w:sz w:val="24"/>
+                <w:szCs w:val="24"/>
+                <w:lang w:eastAsia="en-CA"/>
+              </w:rPr>
+              <w:t>generateSchedule(Student) : void</w:t>
             </w:r>
           </w:p>
           <w:p>
@@ -10695,27 +9703,15 @@
                 <w:lang w:eastAsia="en-CA"/>
               </w:rPr>
             </w:pPr>
-            <w:proofErr w:type="spellStart"/>
-            <w:r>
-              <w:rPr>
-                <w:rFonts w:ascii="Times New Roman" w:eastAsia="Times New Roman" w:hAnsi="Times New Roman" w:cs="Times New Roman"/>
-                <w:color w:val="000000"/>
-                <w:sz w:val="24"/>
-                <w:szCs w:val="24"/>
-                <w:lang w:eastAsia="en-CA"/>
-              </w:rPr>
-              <w:t>getName</w:t>
-            </w:r>
-            <w:proofErr w:type="spellEnd"/>
-            <w:r>
-              <w:rPr>
-                <w:rFonts w:ascii="Times New Roman" w:eastAsia="Times New Roman" w:hAnsi="Times New Roman" w:cs="Times New Roman"/>
-                <w:color w:val="000000"/>
-                <w:sz w:val="24"/>
-                <w:szCs w:val="24"/>
-                <w:lang w:eastAsia="en-CA"/>
-              </w:rPr>
-              <w:t>(): String</w:t>
+            <w:r>
+              <w:rPr>
+                <w:rFonts w:ascii="Times New Roman" w:eastAsia="Times New Roman" w:hAnsi="Times New Roman" w:cs="Times New Roman"/>
+                <w:color w:val="000000"/>
+                <w:sz w:val="24"/>
+                <w:szCs w:val="24"/>
+                <w:lang w:eastAsia="en-CA"/>
+              </w:rPr>
+              <w:t>getName(): String</w:t>
             </w:r>
           </w:p>
           <w:p>
@@ -10892,40 +9888,16 @@
                 <w:lang w:eastAsia="en-CA"/>
               </w:rPr>
             </w:pPr>
-            <w:proofErr w:type="spellStart"/>
-            <w:r>
-              <w:rPr>
-                <w:rFonts w:ascii="Times New Roman" w:eastAsia="Times New Roman" w:hAnsi="Times New Roman" w:cs="Times New Roman"/>
-                <w:color w:val="000000"/>
-                <w:sz w:val="24"/>
-                <w:szCs w:val="24"/>
-                <w:lang w:eastAsia="en-CA"/>
-              </w:rPr>
-              <w:t>getNumber</w:t>
-            </w:r>
-            <w:proofErr w:type="spellEnd"/>
-            <w:r>
-              <w:rPr>
-                <w:rFonts w:ascii="Times New Roman" w:eastAsia="Times New Roman" w:hAnsi="Times New Roman" w:cs="Times New Roman"/>
-                <w:color w:val="000000"/>
-                <w:sz w:val="24"/>
-                <w:szCs w:val="24"/>
-                <w:lang w:eastAsia="en-CA"/>
-              </w:rPr>
-              <w:t xml:space="preserve">(): </w:t>
-            </w:r>
-            <w:proofErr w:type="spellStart"/>
-            <w:r>
-              <w:rPr>
-                <w:rFonts w:ascii="Times New Roman" w:eastAsia="Times New Roman" w:hAnsi="Times New Roman" w:cs="Times New Roman"/>
-                <w:color w:val="000000"/>
-                <w:sz w:val="24"/>
-                <w:szCs w:val="24"/>
-                <w:lang w:eastAsia="en-CA"/>
-              </w:rPr>
-              <w:t>int</w:t>
-            </w:r>
-            <w:proofErr w:type="spellEnd"/>
+            <w:r>
+              <w:rPr>
+                <w:rFonts w:ascii="Times New Roman" w:eastAsia="Times New Roman" w:hAnsi="Times New Roman" w:cs="Times New Roman"/>
+                <w:color w:val="000000"/>
+                <w:sz w:val="24"/>
+                <w:szCs w:val="24"/>
+                <w:lang w:eastAsia="en-CA"/>
+              </w:rPr>
+              <w:t>getNumber(): int</w:t>
+            </w:r>
           </w:p>
           <w:p>
             <w:pPr>
@@ -11071,20 +10043,8 @@
                 <w:szCs w:val="24"/>
                 <w:lang w:eastAsia="en-CA"/>
               </w:rPr>
-              <w:t xml:space="preserve">: </w:t>
-            </w:r>
-            <w:proofErr w:type="spellStart"/>
-            <w:r>
-              <w:rPr>
-                <w:rFonts w:ascii="Times New Roman" w:eastAsia="Times New Roman" w:hAnsi="Times New Roman" w:cs="Times New Roman"/>
-                <w:color w:val="000000"/>
-                <w:sz w:val="24"/>
-                <w:szCs w:val="24"/>
-                <w:lang w:eastAsia="en-CA"/>
-              </w:rPr>
-              <w:t>int</w:t>
-            </w:r>
-            <w:proofErr w:type="spellEnd"/>
+              <w:t>: int</w:t>
+            </w:r>
           </w:p>
           <w:p>
             <w:pPr>
@@ -11113,27 +10073,15 @@
                 <w:lang w:eastAsia="en-CA"/>
               </w:rPr>
             </w:pPr>
-            <w:proofErr w:type="spellStart"/>
-            <w:r>
-              <w:rPr>
-                <w:rFonts w:ascii="Times New Roman" w:eastAsia="Times New Roman" w:hAnsi="Times New Roman" w:cs="Times New Roman"/>
-                <w:color w:val="000000"/>
-                <w:sz w:val="24"/>
-                <w:szCs w:val="24"/>
-                <w:lang w:eastAsia="en-CA"/>
-              </w:rPr>
-              <w:t>getCredits</w:t>
-            </w:r>
-            <w:proofErr w:type="spellEnd"/>
-            <w:r>
-              <w:rPr>
-                <w:rFonts w:ascii="Times New Roman" w:eastAsia="Times New Roman" w:hAnsi="Times New Roman" w:cs="Times New Roman"/>
-                <w:color w:val="000000"/>
-                <w:sz w:val="24"/>
-                <w:szCs w:val="24"/>
-                <w:lang w:eastAsia="en-CA"/>
-              </w:rPr>
-              <w:t>(): double</w:t>
+            <w:r>
+              <w:rPr>
+                <w:rFonts w:ascii="Times New Roman" w:eastAsia="Times New Roman" w:hAnsi="Times New Roman" w:cs="Times New Roman"/>
+                <w:color w:val="000000"/>
+                <w:sz w:val="24"/>
+                <w:szCs w:val="24"/>
+                <w:lang w:eastAsia="en-CA"/>
+              </w:rPr>
+              <w:t>getCredits(): double</w:t>
             </w:r>
           </w:p>
           <w:p>
@@ -11310,27 +10258,15 @@
                 <w:lang w:eastAsia="en-CA"/>
               </w:rPr>
             </w:pPr>
-            <w:proofErr w:type="spellStart"/>
-            <w:r>
-              <w:rPr>
-                <w:rFonts w:ascii="Times New Roman" w:eastAsia="Times New Roman" w:hAnsi="Times New Roman" w:cs="Times New Roman"/>
-                <w:color w:val="000000"/>
-                <w:sz w:val="24"/>
-                <w:szCs w:val="24"/>
-                <w:lang w:eastAsia="en-CA"/>
-              </w:rPr>
-              <w:t>getPrereqs</w:t>
-            </w:r>
-            <w:proofErr w:type="spellEnd"/>
-            <w:r>
-              <w:rPr>
-                <w:rFonts w:ascii="Times New Roman" w:eastAsia="Times New Roman" w:hAnsi="Times New Roman" w:cs="Times New Roman"/>
-                <w:color w:val="000000"/>
-                <w:sz w:val="24"/>
-                <w:szCs w:val="24"/>
-                <w:lang w:eastAsia="en-CA"/>
-              </w:rPr>
-              <w:t>(): Courses[]</w:t>
+            <w:r>
+              <w:rPr>
+                <w:rFonts w:ascii="Times New Roman" w:eastAsia="Times New Roman" w:hAnsi="Times New Roman" w:cs="Times New Roman"/>
+                <w:color w:val="000000"/>
+                <w:sz w:val="24"/>
+                <w:szCs w:val="24"/>
+                <w:lang w:eastAsia="en-CA"/>
+              </w:rPr>
+              <w:t>getPrereqs(): Courses[]</w:t>
             </w:r>
           </w:p>
           <w:p>
@@ -11507,27 +10443,15 @@
                 <w:lang w:eastAsia="en-CA"/>
               </w:rPr>
             </w:pPr>
-            <w:proofErr w:type="spellStart"/>
-            <w:r>
-              <w:rPr>
-                <w:rFonts w:ascii="Times New Roman" w:eastAsia="Times New Roman" w:hAnsi="Times New Roman" w:cs="Times New Roman"/>
-                <w:color w:val="000000"/>
-                <w:sz w:val="24"/>
-                <w:szCs w:val="24"/>
-                <w:lang w:eastAsia="en-CA"/>
-              </w:rPr>
-              <w:t>getLectures</w:t>
-            </w:r>
-            <w:proofErr w:type="spellEnd"/>
-            <w:r>
-              <w:rPr>
-                <w:rFonts w:ascii="Times New Roman" w:eastAsia="Times New Roman" w:hAnsi="Times New Roman" w:cs="Times New Roman"/>
-                <w:color w:val="000000"/>
-                <w:sz w:val="24"/>
-                <w:szCs w:val="24"/>
-                <w:lang w:eastAsia="en-CA"/>
-              </w:rPr>
-              <w:t>(): Section[]</w:t>
+            <w:r>
+              <w:rPr>
+                <w:rFonts w:ascii="Times New Roman" w:eastAsia="Times New Roman" w:hAnsi="Times New Roman" w:cs="Times New Roman"/>
+                <w:color w:val="000000"/>
+                <w:sz w:val="24"/>
+                <w:szCs w:val="24"/>
+                <w:lang w:eastAsia="en-CA"/>
+              </w:rPr>
+              <w:t>getLectures(): Section[]</w:t>
             </w:r>
           </w:p>
           <w:p>
@@ -11704,27 +10628,15 @@
                 <w:lang w:eastAsia="en-CA"/>
               </w:rPr>
             </w:pPr>
-            <w:proofErr w:type="spellStart"/>
-            <w:r>
-              <w:rPr>
-                <w:rFonts w:ascii="Times New Roman" w:eastAsia="Times New Roman" w:hAnsi="Times New Roman" w:cs="Times New Roman"/>
-                <w:color w:val="000000"/>
-                <w:sz w:val="24"/>
-                <w:szCs w:val="24"/>
-                <w:lang w:eastAsia="en-CA"/>
-              </w:rPr>
-              <w:t>getTutorial</w:t>
-            </w:r>
-            <w:proofErr w:type="spellEnd"/>
-            <w:r>
-              <w:rPr>
-                <w:rFonts w:ascii="Times New Roman" w:eastAsia="Times New Roman" w:hAnsi="Times New Roman" w:cs="Times New Roman"/>
-                <w:color w:val="000000"/>
-                <w:sz w:val="24"/>
-                <w:szCs w:val="24"/>
-                <w:lang w:eastAsia="en-CA"/>
-              </w:rPr>
-              <w:t>(): Section[]</w:t>
+            <w:r>
+              <w:rPr>
+                <w:rFonts w:ascii="Times New Roman" w:eastAsia="Times New Roman" w:hAnsi="Times New Roman" w:cs="Times New Roman"/>
+                <w:color w:val="000000"/>
+                <w:sz w:val="24"/>
+                <w:szCs w:val="24"/>
+                <w:lang w:eastAsia="en-CA"/>
+              </w:rPr>
+              <w:t>getTutorial(): Section[]</w:t>
             </w:r>
           </w:p>
           <w:p>
@@ -11901,27 +10813,15 @@
                 <w:lang w:eastAsia="en-CA"/>
               </w:rPr>
             </w:pPr>
-            <w:proofErr w:type="spellStart"/>
-            <w:r>
-              <w:rPr>
-                <w:rFonts w:ascii="Times New Roman" w:eastAsia="Times New Roman" w:hAnsi="Times New Roman" w:cs="Times New Roman"/>
-                <w:color w:val="000000"/>
-                <w:sz w:val="24"/>
-                <w:szCs w:val="24"/>
-                <w:lang w:eastAsia="en-CA"/>
-              </w:rPr>
-              <w:t>getLabs</w:t>
-            </w:r>
-            <w:proofErr w:type="spellEnd"/>
-            <w:r>
-              <w:rPr>
-                <w:rFonts w:ascii="Times New Roman" w:eastAsia="Times New Roman" w:hAnsi="Times New Roman" w:cs="Times New Roman"/>
-                <w:color w:val="000000"/>
-                <w:sz w:val="24"/>
-                <w:szCs w:val="24"/>
-                <w:lang w:eastAsia="en-CA"/>
-              </w:rPr>
-              <w:t>(): Section[]</w:t>
+            <w:r>
+              <w:rPr>
+                <w:rFonts w:ascii="Times New Roman" w:eastAsia="Times New Roman" w:hAnsi="Times New Roman" w:cs="Times New Roman"/>
+                <w:color w:val="000000"/>
+                <w:sz w:val="24"/>
+                <w:szCs w:val="24"/>
+                <w:lang w:eastAsia="en-CA"/>
+              </w:rPr>
+              <w:t>getLabs(): Section[]</w:t>
             </w:r>
           </w:p>
           <w:p>
@@ -12103,41 +11003,7 @@
           <w:szCs w:val="24"/>
           <w:lang w:eastAsia="en-CA"/>
         </w:rPr>
-        <w:t xml:space="preserve">Still more Information is required in order to draw a </w:t>
-      </w:r>
-      <w:proofErr w:type="spellStart"/>
-      <w:r>
-        <w:rPr>
-          <w:rFonts w:ascii="Times New Roman" w:eastAsia="Times New Roman" w:hAnsi="Times New Roman" w:cs="Times New Roman"/>
-          <w:color w:val="000000"/>
-          <w:sz w:val="24"/>
-          <w:szCs w:val="24"/>
-          <w:lang w:eastAsia="en-CA"/>
-        </w:rPr>
-        <w:t>schedule</w:t>
-      </w:r>
-      <w:proofErr w:type="gramStart"/>
-      <w:r>
-        <w:rPr>
-          <w:rFonts w:ascii="Times New Roman" w:eastAsia="Times New Roman" w:hAnsi="Times New Roman" w:cs="Times New Roman"/>
-          <w:color w:val="000000"/>
-          <w:sz w:val="24"/>
-          <w:szCs w:val="24"/>
-          <w:lang w:eastAsia="en-CA"/>
-        </w:rPr>
-        <w:t>:the</w:t>
-      </w:r>
-      <w:proofErr w:type="spellEnd"/>
-      <w:proofErr w:type="gramEnd"/>
-      <w:r>
-        <w:rPr>
-          <w:rFonts w:ascii="Times New Roman" w:eastAsia="Times New Roman" w:hAnsi="Times New Roman" w:cs="Times New Roman"/>
-          <w:color w:val="000000"/>
-          <w:sz w:val="24"/>
-          <w:szCs w:val="24"/>
-          <w:lang w:eastAsia="en-CA"/>
-        </w:rPr>
-        <w:t xml:space="preserve"> section IDs, Times, Types, Classrooms.</w:t>
+        <w:t>Still more Information is required in order to draw a schedule:the section IDs, Times, Types, Classrooms.</w:t>
       </w:r>
     </w:p>
     <w:tbl>
@@ -12323,27 +11189,15 @@
                 <w:lang w:eastAsia="en-CA"/>
               </w:rPr>
             </w:pPr>
-            <w:proofErr w:type="spellStart"/>
-            <w:r>
-              <w:rPr>
-                <w:rFonts w:ascii="Times New Roman" w:eastAsia="Times New Roman" w:hAnsi="Times New Roman" w:cs="Times New Roman"/>
-                <w:color w:val="000000"/>
-                <w:sz w:val="24"/>
-                <w:szCs w:val="24"/>
-                <w:lang w:eastAsia="en-CA"/>
-              </w:rPr>
-              <w:t>getID</w:t>
-            </w:r>
-            <w:proofErr w:type="spellEnd"/>
-            <w:r>
-              <w:rPr>
-                <w:rFonts w:ascii="Times New Roman" w:eastAsia="Times New Roman" w:hAnsi="Times New Roman" w:cs="Times New Roman"/>
-                <w:color w:val="000000"/>
-                <w:sz w:val="24"/>
-                <w:szCs w:val="24"/>
-                <w:lang w:eastAsia="en-CA"/>
-              </w:rPr>
-              <w:t>(): String</w:t>
+            <w:r>
+              <w:rPr>
+                <w:rFonts w:ascii="Times New Roman" w:eastAsia="Times New Roman" w:hAnsi="Times New Roman" w:cs="Times New Roman"/>
+                <w:color w:val="000000"/>
+                <w:sz w:val="24"/>
+                <w:szCs w:val="24"/>
+                <w:lang w:eastAsia="en-CA"/>
+              </w:rPr>
+              <w:t>getID(): String</w:t>
             </w:r>
           </w:p>
           <w:p>
@@ -12520,27 +11374,15 @@
                 <w:lang w:eastAsia="en-CA"/>
               </w:rPr>
             </w:pPr>
-            <w:proofErr w:type="spellStart"/>
-            <w:r>
-              <w:rPr>
-                <w:rFonts w:ascii="Times New Roman" w:eastAsia="Times New Roman" w:hAnsi="Times New Roman" w:cs="Times New Roman"/>
-                <w:color w:val="000000"/>
-                <w:sz w:val="24"/>
-                <w:szCs w:val="24"/>
-                <w:lang w:eastAsia="en-CA"/>
-              </w:rPr>
-              <w:t>getTime</w:t>
-            </w:r>
-            <w:proofErr w:type="spellEnd"/>
-            <w:r>
-              <w:rPr>
-                <w:rFonts w:ascii="Times New Roman" w:eastAsia="Times New Roman" w:hAnsi="Times New Roman" w:cs="Times New Roman"/>
-                <w:color w:val="000000"/>
-                <w:sz w:val="24"/>
-                <w:szCs w:val="24"/>
-                <w:lang w:eastAsia="en-CA"/>
-              </w:rPr>
-              <w:t>(): String</w:t>
+            <w:r>
+              <w:rPr>
+                <w:rFonts w:ascii="Times New Roman" w:eastAsia="Times New Roman" w:hAnsi="Times New Roman" w:cs="Times New Roman"/>
+                <w:color w:val="000000"/>
+                <w:sz w:val="24"/>
+                <w:szCs w:val="24"/>
+                <w:lang w:eastAsia="en-CA"/>
+              </w:rPr>
+              <w:t>getTime(): String</w:t>
             </w:r>
           </w:p>
           <w:p>
@@ -12717,27 +11559,15 @@
                 <w:lang w:eastAsia="en-CA"/>
               </w:rPr>
             </w:pPr>
-            <w:proofErr w:type="spellStart"/>
-            <w:r>
-              <w:rPr>
-                <w:rFonts w:ascii="Times New Roman" w:eastAsia="Times New Roman" w:hAnsi="Times New Roman" w:cs="Times New Roman"/>
-                <w:color w:val="000000"/>
-                <w:sz w:val="24"/>
-                <w:szCs w:val="24"/>
-                <w:lang w:eastAsia="en-CA"/>
-              </w:rPr>
-              <w:t>getClassroom</w:t>
-            </w:r>
-            <w:proofErr w:type="spellEnd"/>
-            <w:r>
-              <w:rPr>
-                <w:rFonts w:ascii="Times New Roman" w:eastAsia="Times New Roman" w:hAnsi="Times New Roman" w:cs="Times New Roman"/>
-                <w:color w:val="000000"/>
-                <w:sz w:val="24"/>
-                <w:szCs w:val="24"/>
-                <w:lang w:eastAsia="en-CA"/>
-              </w:rPr>
-              <w:t>(): String</w:t>
+            <w:r>
+              <w:rPr>
+                <w:rFonts w:ascii="Times New Roman" w:eastAsia="Times New Roman" w:hAnsi="Times New Roman" w:cs="Times New Roman"/>
+                <w:color w:val="000000"/>
+                <w:sz w:val="24"/>
+                <w:szCs w:val="24"/>
+                <w:lang w:eastAsia="en-CA"/>
+              </w:rPr>
+              <w:t>getClassroom(): String</w:t>
             </w:r>
           </w:p>
           <w:p>
@@ -12884,20 +11714,8 @@
                 <w:szCs w:val="24"/>
                 <w:lang w:eastAsia="en-CA"/>
               </w:rPr>
-              <w:t xml:space="preserve">: </w:t>
-            </w:r>
-            <w:proofErr w:type="spellStart"/>
-            <w:r>
-              <w:rPr>
-                <w:rFonts w:ascii="Times New Roman" w:eastAsia="Times New Roman" w:hAnsi="Times New Roman" w:cs="Times New Roman"/>
-                <w:color w:val="000000"/>
-                <w:sz w:val="24"/>
-                <w:szCs w:val="24"/>
-                <w:lang w:eastAsia="en-CA"/>
-              </w:rPr>
-              <w:t>stringA</w:t>
-            </w:r>
-            <w:proofErr w:type="spellEnd"/>
+              <w:t>: stringA</w:t>
+            </w:r>
           </w:p>
           <w:p>
             <w:pPr>

</xml_diff>